<commit_message>
Added a related article
</commit_message>
<xml_diff>
--- a/Analysis of Road Traffic Accident in Metro Manila.docx
+++ b/Analysis of Road Traffic Accident in Metro Manila.docx
@@ -1,6 +1,6 @@
 
 <file path=word/document.xml><?xml version="1.0" encoding="utf-8"?>
-<w:document xmlns:wpc="http://schemas.microsoft.com/office/word/2010/wordprocessingCanvas" xmlns:mc="http://schemas.openxmlformats.org/markup-compatibility/2006" xmlns:o="urn:schemas-microsoft-com:office:office" xmlns:r="http://schemas.openxmlformats.org/officeDocument/2006/relationships" xmlns:m="http://schemas.openxmlformats.org/officeDocument/2006/math" xmlns:v="urn:schemas-microsoft-com:vml" xmlns:wp14="http://schemas.microsoft.com/office/word/2010/wordprocessingDrawing" xmlns:wp="http://schemas.openxmlformats.org/drawingml/2006/wordprocessingDrawing" xmlns:w10="urn:schemas-microsoft-com:office:word" xmlns:w="http://schemas.openxmlformats.org/wordprocessingml/2006/main" xmlns:w14="http://schemas.microsoft.com/office/word/2010/wordml" xmlns:wpg="http://schemas.microsoft.com/office/word/2010/wordprocessingGroup" xmlns:wpi="http://schemas.microsoft.com/office/word/2010/wordprocessingInk" xmlns:wne="http://schemas.microsoft.com/office/word/2006/wordml" xmlns:wps="http://schemas.microsoft.com/office/word/2010/wordprocessingShape" mc:Ignorable="w14 wp14">
+<w:document xmlns:wpc="http://schemas.microsoft.com/office/word/2010/wordprocessingCanvas" xmlns:cx="http://schemas.microsoft.com/office/drawing/2014/chartex" xmlns:cx1="http://schemas.microsoft.com/office/drawing/2015/9/8/chartex" xmlns:cx2="http://schemas.microsoft.com/office/drawing/2015/10/21/chartex" xmlns:cx3="http://schemas.microsoft.com/office/drawing/2016/5/9/chartex" xmlns:cx4="http://schemas.microsoft.com/office/drawing/2016/5/10/chartex" xmlns:cx5="http://schemas.microsoft.com/office/drawing/2016/5/11/chartex" xmlns:cx6="http://schemas.microsoft.com/office/drawing/2016/5/12/chartex" xmlns:cx7="http://schemas.microsoft.com/office/drawing/2016/5/13/chartex" xmlns:cx8="http://schemas.microsoft.com/office/drawing/2016/5/14/chartex" xmlns:mc="http://schemas.openxmlformats.org/markup-compatibility/2006" xmlns:aink="http://schemas.microsoft.com/office/drawing/2016/ink" xmlns:am3d="http://schemas.microsoft.com/office/drawing/2017/model3d" xmlns:o="urn:schemas-microsoft-com:office:office" xmlns:r="http://schemas.openxmlformats.org/officeDocument/2006/relationships" xmlns:m="http://schemas.openxmlformats.org/officeDocument/2006/math" xmlns:v="urn:schemas-microsoft-com:vml" xmlns:wp14="http://schemas.microsoft.com/office/word/2010/wordprocessingDrawing" xmlns:wp="http://schemas.openxmlformats.org/drawingml/2006/wordprocessingDrawing" xmlns:w10="urn:schemas-microsoft-com:office:word" xmlns:w="http://schemas.openxmlformats.org/wordprocessingml/2006/main" xmlns:w14="http://schemas.microsoft.com/office/word/2010/wordml" xmlns:w15="http://schemas.microsoft.com/office/word/2012/wordml" xmlns:w16cid="http://schemas.microsoft.com/office/word/2016/wordml/cid" xmlns:w16se="http://schemas.microsoft.com/office/word/2015/wordml/symex" xmlns:wpg="http://schemas.microsoft.com/office/word/2010/wordprocessingGroup" xmlns:wpi="http://schemas.microsoft.com/office/word/2010/wordprocessingInk" xmlns:wne="http://schemas.microsoft.com/office/word/2006/wordml" xmlns:wps="http://schemas.microsoft.com/office/word/2010/wordprocessingShape" mc:Ignorable="w14 w15 w16se w16cid wp14">
   <w:body>
     <w:p>
       <w:pPr>
@@ -208,7 +208,27 @@
           <w:sz w:val="24"/>
           <w:szCs w:val="24"/>
         </w:rPr>
-        <w:t>Hernandez, Inah Alessandra L.</w:t>
+        <w:t xml:space="preserve">Hernandez, </w:t>
+      </w:r>
+      <w:proofErr w:type="spellStart"/>
+      <w:r>
+        <w:rPr>
+          <w:rFonts w:ascii="Times New Roman" w:eastAsia="Times New Roman" w:hAnsi="Times New Roman" w:cs="Times New Roman"/>
+          <w:color w:val="000000"/>
+          <w:sz w:val="24"/>
+          <w:szCs w:val="24"/>
+        </w:rPr>
+        <w:t>Inah</w:t>
+      </w:r>
+      <w:proofErr w:type="spellEnd"/>
+      <w:r>
+        <w:rPr>
+          <w:rFonts w:ascii="Times New Roman" w:eastAsia="Times New Roman" w:hAnsi="Times New Roman" w:cs="Times New Roman"/>
+          <w:color w:val="000000"/>
+          <w:sz w:val="24"/>
+          <w:szCs w:val="24"/>
+        </w:rPr>
+        <w:t xml:space="preserve"> Alessandra L.</w:t>
       </w:r>
     </w:p>
     <w:p>
@@ -221,14 +241,45 @@
           <w:szCs w:val="24"/>
         </w:rPr>
       </w:pPr>
-      <w:r>
-        <w:rPr>
-          <w:rFonts w:ascii="Times New Roman" w:eastAsia="Times New Roman" w:hAnsi="Times New Roman" w:cs="Times New Roman"/>
-          <w:color w:val="000000"/>
-          <w:sz w:val="24"/>
-          <w:szCs w:val="24"/>
-        </w:rPr>
-        <w:t>Sadiangcolor, Jo Maika L.</w:t>
+      <w:proofErr w:type="spellStart"/>
+      <w:r>
+        <w:rPr>
+          <w:rFonts w:ascii="Times New Roman" w:eastAsia="Times New Roman" w:hAnsi="Times New Roman" w:cs="Times New Roman"/>
+          <w:color w:val="000000"/>
+          <w:sz w:val="24"/>
+          <w:szCs w:val="24"/>
+        </w:rPr>
+        <w:t>Sadiangcolor</w:t>
+      </w:r>
+      <w:proofErr w:type="spellEnd"/>
+      <w:r>
+        <w:rPr>
+          <w:rFonts w:ascii="Times New Roman" w:eastAsia="Times New Roman" w:hAnsi="Times New Roman" w:cs="Times New Roman"/>
+          <w:color w:val="000000"/>
+          <w:sz w:val="24"/>
+          <w:szCs w:val="24"/>
+        </w:rPr>
+        <w:t xml:space="preserve">, Jo </w:t>
+      </w:r>
+      <w:proofErr w:type="spellStart"/>
+      <w:r>
+        <w:rPr>
+          <w:rFonts w:ascii="Times New Roman" w:eastAsia="Times New Roman" w:hAnsi="Times New Roman" w:cs="Times New Roman"/>
+          <w:color w:val="000000"/>
+          <w:sz w:val="24"/>
+          <w:szCs w:val="24"/>
+        </w:rPr>
+        <w:t>Maika</w:t>
+      </w:r>
+      <w:proofErr w:type="spellEnd"/>
+      <w:r>
+        <w:rPr>
+          <w:rFonts w:ascii="Times New Roman" w:eastAsia="Times New Roman" w:hAnsi="Times New Roman" w:cs="Times New Roman"/>
+          <w:color w:val="000000"/>
+          <w:sz w:val="24"/>
+          <w:szCs w:val="24"/>
+        </w:rPr>
+        <w:t xml:space="preserve"> L.</w:t>
       </w:r>
     </w:p>
     <w:p>
@@ -352,7 +403,27 @@
           <w:sz w:val="24"/>
           <w:szCs w:val="24"/>
         </w:rPr>
-        <w:t xml:space="preserve"> both human and material loss. Drivers' carelessness, as well as their ignorance and disdain for traffic rules, are to blame. The variables that impact the severity of traffic collisions The severity of road traffic accidents is influenced by several factors, including driver age, driving time, driving day, and province. Accidents have grown far too common in recent years. As the number of people who own cars in Metro Manila grows, so does the incidence of traffic incidents. In addition, people are becoming more careless </w:t>
+        <w:t xml:space="preserve"> both human and material loss. Drivers' carelessness, as well as their ignorance and disdain for traffic rules, are to blame. The variables that impact the severity of traffic collisions </w:t>
+      </w:r>
+      <w:proofErr w:type="gramStart"/>
+      <w:r>
+        <w:rPr>
+          <w:rFonts w:ascii="Times New Roman" w:eastAsia="Times New Roman" w:hAnsi="Times New Roman" w:cs="Times New Roman"/>
+          <w:color w:val="000000"/>
+          <w:sz w:val="24"/>
+          <w:szCs w:val="24"/>
+        </w:rPr>
+        <w:t>The</w:t>
+      </w:r>
+      <w:proofErr w:type="gramEnd"/>
+      <w:r>
+        <w:rPr>
+          <w:rFonts w:ascii="Times New Roman" w:eastAsia="Times New Roman" w:hAnsi="Times New Roman" w:cs="Times New Roman"/>
+          <w:color w:val="000000"/>
+          <w:sz w:val="24"/>
+          <w:szCs w:val="24"/>
+        </w:rPr>
+        <w:t xml:space="preserve"> severity of road traffic accidents is influenced by several factors, including driver age, driving time, driving day, and province. Accidents have grown far too common in recent years. As the number of people who own cars in Metro Manila grows, so does the incidence of traffic incidents. In addition, people are becoming more careless </w:t>
       </w:r>
       <w:r>
         <w:rPr>
@@ -434,7 +505,27 @@
           <w:szCs w:val="24"/>
         </w:rPr>
         <w:lastRenderedPageBreak/>
-        <w:t>look into the level of injuries suffered by victims of car accidents in Metro Manila. In addition, by identifying critical gaps and opportunities, this study intends to raise awareness in the region and push the government to take action to improve road safety.</w:t>
+        <w:t xml:space="preserve">look into the level of injuries suffered by victims of car accidents in Metro Manila. In addition, by identifying critical gaps and opportunities, this study intends to raise awareness in the region and push the government to </w:t>
+      </w:r>
+      <w:proofErr w:type="gramStart"/>
+      <w:r>
+        <w:rPr>
+          <w:rFonts w:ascii="Times New Roman" w:eastAsia="Times New Roman" w:hAnsi="Times New Roman" w:cs="Times New Roman"/>
+          <w:color w:val="000000"/>
+          <w:sz w:val="24"/>
+          <w:szCs w:val="24"/>
+        </w:rPr>
+        <w:t>take action</w:t>
+      </w:r>
+      <w:proofErr w:type="gramEnd"/>
+      <w:r>
+        <w:rPr>
+          <w:rFonts w:ascii="Times New Roman" w:eastAsia="Times New Roman" w:hAnsi="Times New Roman" w:cs="Times New Roman"/>
+          <w:color w:val="000000"/>
+          <w:sz w:val="24"/>
+          <w:szCs w:val="24"/>
+        </w:rPr>
+        <w:t xml:space="preserve"> to improve road safety.</w:t>
       </w:r>
     </w:p>
     <w:p>
@@ -602,7 +693,27 @@
           <w:sz w:val="24"/>
           <w:szCs w:val="24"/>
         </w:rPr>
-        <w:t>By identifying critical gaps and possibilities, this will assist the government in taking action to improve road safety.</w:t>
+        <w:t xml:space="preserve">By identifying critical gaps and possibilities, this will assist the government in </w:t>
+      </w:r>
+      <w:proofErr w:type="gramStart"/>
+      <w:r>
+        <w:rPr>
+          <w:rFonts w:ascii="Times New Roman" w:eastAsia="Times New Roman" w:hAnsi="Times New Roman" w:cs="Times New Roman"/>
+          <w:color w:val="000000"/>
+          <w:sz w:val="24"/>
+          <w:szCs w:val="24"/>
+        </w:rPr>
+        <w:t>taking action</w:t>
+      </w:r>
+      <w:proofErr w:type="gramEnd"/>
+      <w:r>
+        <w:rPr>
+          <w:rFonts w:ascii="Times New Roman" w:eastAsia="Times New Roman" w:hAnsi="Times New Roman" w:cs="Times New Roman"/>
+          <w:color w:val="000000"/>
+          <w:sz w:val="24"/>
+          <w:szCs w:val="24"/>
+        </w:rPr>
+        <w:t xml:space="preserve"> to improve road safety.</w:t>
       </w:r>
     </w:p>
     <w:p>
@@ -688,7 +799,47 @@
           <w:sz w:val="23"/>
           <w:szCs w:val="23"/>
         </w:rPr>
-        <w:t>The application of the analytic hierarchy process approach (AHP) was developed to examine the importance of individual factors impacting road safety. It is a multi-criteria method that allows us to do a hierarchical study of the decision-making process using expert opinions. We were able to evaluate and rank the factors that affect road safety using the AHP approach. This study will also employ an analytical approach, which will necessitate the ability to think critically as well as the evaluation of facts and information relevant to the study at hand, as well as assisting the researcher in determining the individual's level of adherence to and comprehension of traffic regulations. Tortum and Atalay (2015) used a factor analysis to find variables that had a statistically significant link with the number of traffic accidents in order to get their conclusions. According to the analysis, the data was gathered for accident purposes and would be used as a future viewpoint. Important and useful information was gathered from police and various other transportation departments for the examination of accident-related data.</w:t>
+        <w:t xml:space="preserve">The application of the analytic hierarchy process approach (AHP) was developed to examine the importance of individual factors impacting road safety. It is a multi-criteria method that allows us to do a hierarchical study of the decision-making process using expert opinions. We were able to evaluate and rank the factors that affect road safety using the AHP approach. This study will also employ an analytical approach, which will necessitate the ability to think critically as well as the evaluation of facts and information relevant to the study at hand, as well as assisting the researcher in determining the individual's level of adherence to and comprehension of traffic regulations. </w:t>
+      </w:r>
+      <w:proofErr w:type="spellStart"/>
+      <w:r>
+        <w:rPr>
+          <w:rFonts w:ascii="Times New Roman" w:eastAsia="Times New Roman" w:hAnsi="Times New Roman" w:cs="Times New Roman"/>
+          <w:color w:val="000000"/>
+          <w:sz w:val="23"/>
+          <w:szCs w:val="23"/>
+        </w:rPr>
+        <w:t>Tortum</w:t>
+      </w:r>
+      <w:proofErr w:type="spellEnd"/>
+      <w:r>
+        <w:rPr>
+          <w:rFonts w:ascii="Times New Roman" w:eastAsia="Times New Roman" w:hAnsi="Times New Roman" w:cs="Times New Roman"/>
+          <w:color w:val="000000"/>
+          <w:sz w:val="23"/>
+          <w:szCs w:val="23"/>
+        </w:rPr>
+        <w:t xml:space="preserve"> and </w:t>
+      </w:r>
+      <w:proofErr w:type="spellStart"/>
+      <w:r>
+        <w:rPr>
+          <w:rFonts w:ascii="Times New Roman" w:eastAsia="Times New Roman" w:hAnsi="Times New Roman" w:cs="Times New Roman"/>
+          <w:color w:val="000000"/>
+          <w:sz w:val="23"/>
+          <w:szCs w:val="23"/>
+        </w:rPr>
+        <w:t>Atalay</w:t>
+      </w:r>
+      <w:proofErr w:type="spellEnd"/>
+      <w:r>
+        <w:rPr>
+          <w:rFonts w:ascii="Times New Roman" w:eastAsia="Times New Roman" w:hAnsi="Times New Roman" w:cs="Times New Roman"/>
+          <w:color w:val="000000"/>
+          <w:sz w:val="23"/>
+          <w:szCs w:val="23"/>
+        </w:rPr>
+        <w:t xml:space="preserve"> (2015) used a factor analysis to find variables that had a statistically significant link with the number of traffic accidents in order to get their conclusions. According to the analysis, the data was gathered for accident purposes and would be used as a future viewpoint. Important and useful information was gathered from police and various other transportation departments for the examination of accident-related data.</w:t>
       </w:r>
     </w:p>
     <w:p>
@@ -869,28 +1020,96 @@
           <w:szCs w:val="24"/>
         </w:rPr>
       </w:pPr>
+      <w:r>
+        <w:rPr>
+          <w:rFonts w:ascii="Times New Roman" w:eastAsia="Times New Roman" w:hAnsi="Times New Roman" w:cs="Times New Roman"/>
+          <w:color w:val="000000"/>
+          <w:sz w:val="24"/>
+          <w:szCs w:val="24"/>
+        </w:rPr>
+        <w:t>According to the Metro Manila Accident Reporting and Analysis System (MMARAS), 3465 road crashes were reported in March, the month when Metro Manila and other portions of the country were originally quarantined. There were 1221 traffic crashes in June, the most recent data available, with at least 12 persons killed. While the figure is down from 6876 cases prior to the lockdown in February, the continued incidence of road crashes at a time when there are fewer people and vehicles on the road and more police officers monitoring the streets raises concerns. Advocates presented several reasons why road crashes occur despite the lockdown during a road safety webinar hosted by public interest law firm Imagine Law on Oct. 2.</w:t>
+      </w:r>
+    </w:p>
+    <w:p>
+      <w:pPr>
+        <w:spacing w:line="480" w:lineRule="auto"/>
+        <w:ind w:firstLine="720"/>
+        <w:jc w:val="both"/>
+        <w:rPr>
+          <w:rFonts w:ascii="Times New Roman" w:eastAsia="Times New Roman" w:hAnsi="Times New Roman" w:cs="Times New Roman"/>
+          <w:sz w:val="24"/>
+          <w:szCs w:val="24"/>
+        </w:rPr>
+      </w:pPr>
+      <w:r>
+        <w:rPr>
+          <w:rFonts w:ascii="Times New Roman" w:eastAsia="Times New Roman" w:hAnsi="Times New Roman" w:cs="Times New Roman"/>
+          <w:sz w:val="24"/>
+          <w:szCs w:val="24"/>
+        </w:rPr>
+        <w:lastRenderedPageBreak/>
+        <w:t>A road traffic accident kills an estimated 1.35 million people every year around the world. The World Health Organization confirms this (WHO). Furthermore, between 20 and 50 million more people have non-fatal injuries, with many of them resulting in disability. Pedestrians, cyclists, and motorcyclists, as well as their passengers, account for more than half of all road traffic deaths and injuries, according to the organization, with the young being particularly vulnerable on the world's roadways.</w:t>
+      </w:r>
+    </w:p>
+    <w:p>
+      <w:pPr>
+        <w:spacing w:line="480" w:lineRule="auto"/>
+        <w:ind w:firstLine="720"/>
+        <w:jc w:val="both"/>
+        <w:rPr>
+          <w:rFonts w:ascii="Times New Roman" w:eastAsia="Times New Roman" w:hAnsi="Times New Roman" w:cs="Times New Roman"/>
+          <w:sz w:val="24"/>
+          <w:szCs w:val="24"/>
+        </w:rPr>
+      </w:pPr>
+      <w:r>
+        <w:rPr>
+          <w:rFonts w:ascii="Times New Roman" w:eastAsia="Times New Roman" w:hAnsi="Times New Roman" w:cs="Times New Roman"/>
+          <w:sz w:val="24"/>
+          <w:szCs w:val="24"/>
+        </w:rPr>
+        <w:t>In fact, for children and young adults aged five to 29, road traffic injuries are the greatest cause of death. According to statistics, young males under the age of 25 are more likely than girls to be engaged in traffic accidents, accounting for 73 percent of all road traffic deaths. Road traffic injuries are more common in developing nations, such as the Philippines, with 93 percent of fatalities occurring in low- and middle-income countries.</w:t>
+      </w:r>
+    </w:p>
+    <w:p>
+      <w:pPr>
+        <w:spacing w:line="480" w:lineRule="auto"/>
+        <w:ind w:firstLine="720"/>
+        <w:jc w:val="both"/>
+        <w:rPr>
+          <w:rFonts w:ascii="Times New Roman" w:eastAsia="Times New Roman" w:hAnsi="Times New Roman" w:cs="Times New Roman"/>
+          <w:sz w:val="24"/>
+          <w:szCs w:val="24"/>
+        </w:rPr>
+      </w:pPr>
       <w:bookmarkStart w:id="0" w:name="_GoBack"/>
       <w:bookmarkEnd w:id="0"/>
       <w:r>
         <w:rPr>
           <w:rFonts w:ascii="Times New Roman" w:eastAsia="Times New Roman" w:hAnsi="Times New Roman" w:cs="Times New Roman"/>
-          <w:color w:val="000000"/>
-          <w:sz w:val="24"/>
-          <w:szCs w:val="24"/>
-        </w:rPr>
-        <w:t>According to the Metro Manila Accident Reporting and Analysis System (MMARAS), 3465 road crashes were reported in March, the month when Metro Manila and other portions of the country were originally quarantined. There were 1221 traffic crashes in June, the most recent data available, with at least 12 persons killed. While the figure is down from 6876 cases prior to the lockdown in February, the continued incidence of road crashes at a time when there are fewer people and vehicles on the road and more police officers monitoring the streets raises concerns. Advocates presented several reasons why road crashes occur despite the lockdown during a road safety webinar hosted by public interest law firm Imagine Law on Oct. 2.</w:t>
-      </w:r>
-    </w:p>
-    <w:p>
-      <w:pPr>
-        <w:spacing w:line="480" w:lineRule="auto"/>
-        <w:jc w:val="both"/>
-        <w:rPr>
-          <w:rFonts w:ascii="Times New Roman" w:eastAsia="Times New Roman" w:hAnsi="Times New Roman" w:cs="Times New Roman"/>
-          <w:sz w:val="24"/>
-          <w:szCs w:val="24"/>
-        </w:rPr>
-      </w:pPr>
+          <w:sz w:val="24"/>
+          <w:szCs w:val="24"/>
+        </w:rPr>
+        <w:t xml:space="preserve">Traffic slowing, according to Huang and </w:t>
+      </w:r>
+      <w:proofErr w:type="spellStart"/>
+      <w:r>
+        <w:rPr>
+          <w:rFonts w:ascii="Times New Roman" w:eastAsia="Times New Roman" w:hAnsi="Times New Roman" w:cs="Times New Roman"/>
+          <w:sz w:val="24"/>
+          <w:szCs w:val="24"/>
+        </w:rPr>
+        <w:t>Cynecki</w:t>
+      </w:r>
+      <w:proofErr w:type="spellEnd"/>
+      <w:r>
+        <w:rPr>
+          <w:rFonts w:ascii="Times New Roman" w:eastAsia="Times New Roman" w:hAnsi="Times New Roman" w:cs="Times New Roman"/>
+          <w:sz w:val="24"/>
+          <w:szCs w:val="24"/>
+        </w:rPr>
+        <w:t xml:space="preserve"> (2000), is a possible solution for the deterioration of living conditions caused by increased vehicle speed and noise by generating the impression that the route is not designed for high-speed traffic. Several academics have argued that the road hump has the ability to successfully limit the speed and loudness of moving cars, based on a variety of traffic calming strategies.</w:t>
+      </w:r>
     </w:p>
     <w:p>
       <w:pPr>
@@ -1019,6 +1238,7 @@
           <w:lang w:val="en-PH" w:eastAsia="en-PH"/>
         </w:rPr>
       </w:pPr>
+      <w:proofErr w:type="spellStart"/>
       <w:r>
         <w:rPr>
           <w:rFonts w:ascii="Times New Roman" w:eastAsia="Times New Roman" w:hAnsi="Times New Roman" w:cs="Times New Roman"/>
@@ -1028,6 +1248,7 @@
         </w:rPr>
         <w:t>Automology</w:t>
       </w:r>
+      <w:proofErr w:type="spellEnd"/>
       <w:r>
         <w:rPr>
           <w:rFonts w:ascii="Times New Roman" w:eastAsia="Times New Roman" w:hAnsi="Times New Roman" w:cs="Times New Roman"/>
@@ -1067,6 +1288,7 @@
           <w:szCs w:val="24"/>
         </w:rPr>
       </w:pPr>
+      <w:proofErr w:type="spellStart"/>
       <w:r>
         <w:rPr>
           <w:rFonts w:ascii="Times New Roman" w:hAnsi="Times New Roman" w:cs="Times New Roman"/>
@@ -1074,7 +1296,18 @@
           <w:sz w:val="24"/>
           <w:szCs w:val="24"/>
         </w:rPr>
-        <w:t xml:space="preserve">Brotoisworo, P. (2020, September 8). Manila Traffic Incident Data. Retrieved </w:t>
+        <w:lastRenderedPageBreak/>
+        <w:t>Brotoisworo</w:t>
+      </w:r>
+      <w:proofErr w:type="spellEnd"/>
+      <w:r>
+        <w:rPr>
+          <w:rFonts w:ascii="Times New Roman" w:hAnsi="Times New Roman" w:cs="Times New Roman"/>
+          <w:color w:val="000000"/>
+          <w:sz w:val="24"/>
+          <w:szCs w:val="24"/>
+        </w:rPr>
+        <w:t xml:space="preserve">, P. (2020, September 8). Manila Traffic Incident Data. Retrieved </w:t>
       </w:r>
       <w:r>
         <w:rPr>
@@ -1114,6 +1347,7 @@
           <w:lang w:val="en-PH" w:eastAsia="en-PH"/>
         </w:rPr>
       </w:pPr>
+      <w:proofErr w:type="spellStart"/>
       <w:r>
         <w:rPr>
           <w:rFonts w:ascii="Times New Roman" w:eastAsia="Times New Roman" w:hAnsi="Times New Roman" w:cs="Times New Roman"/>
@@ -1121,7 +1355,17 @@
           <w:szCs w:val="24"/>
           <w:lang w:val="en-PH" w:eastAsia="en-PH"/>
         </w:rPr>
-        <w:t xml:space="preserve">BusinessWorld. (2021, May 14). Where we are now on road safety. Retrieved April 11, 2022, from https://www.bworldonline.com/special-features/2021/05/14/368263/where-we-are-now-on-road-safety/ </w:t>
+        <w:t>BusinessWorld</w:t>
+      </w:r>
+      <w:proofErr w:type="spellEnd"/>
+      <w:r>
+        <w:rPr>
+          <w:rFonts w:ascii="Times New Roman" w:eastAsia="Times New Roman" w:hAnsi="Times New Roman" w:cs="Times New Roman"/>
+          <w:sz w:val="24"/>
+          <w:szCs w:val="24"/>
+          <w:lang w:val="en-PH" w:eastAsia="en-PH"/>
+        </w:rPr>
+        <w:t xml:space="preserve">. (2021, May 14). Where we are now on road safety. Retrieved April 11, 2022, from https://www.bworldonline.com/special-features/2021/05/14/368263/where-we-are-now-on-road-safety/ </w:t>
       </w:r>
     </w:p>
     <w:p>
@@ -1220,7 +1464,47 @@
           <w:sz w:val="24"/>
           <w:szCs w:val="24"/>
         </w:rPr>
-        <w:t xml:space="preserve">Johansson, Asa and Olaberria, Eduardo A. and Olaberria, Eduardo A., Long-Term Patterns of </w:t>
+        <w:t xml:space="preserve">Johansson, Asa and </w:t>
+      </w:r>
+      <w:proofErr w:type="spellStart"/>
+      <w:r>
+        <w:rPr>
+          <w:rFonts w:ascii="Times New Roman" w:eastAsia="Times New Roman" w:hAnsi="Times New Roman" w:cs="Times New Roman"/>
+          <w:color w:val="000000"/>
+          <w:sz w:val="24"/>
+          <w:szCs w:val="24"/>
+        </w:rPr>
+        <w:t>Olaberria</w:t>
+      </w:r>
+      <w:proofErr w:type="spellEnd"/>
+      <w:r>
+        <w:rPr>
+          <w:rFonts w:ascii="Times New Roman" w:eastAsia="Times New Roman" w:hAnsi="Times New Roman" w:cs="Times New Roman"/>
+          <w:color w:val="000000"/>
+          <w:sz w:val="24"/>
+          <w:szCs w:val="24"/>
+        </w:rPr>
+        <w:t xml:space="preserve">, Eduardo A. and </w:t>
+      </w:r>
+      <w:proofErr w:type="spellStart"/>
+      <w:r>
+        <w:rPr>
+          <w:rFonts w:ascii="Times New Roman" w:eastAsia="Times New Roman" w:hAnsi="Times New Roman" w:cs="Times New Roman"/>
+          <w:color w:val="000000"/>
+          <w:sz w:val="24"/>
+          <w:szCs w:val="24"/>
+        </w:rPr>
+        <w:t>Olaberria</w:t>
+      </w:r>
+      <w:proofErr w:type="spellEnd"/>
+      <w:r>
+        <w:rPr>
+          <w:rFonts w:ascii="Times New Roman" w:eastAsia="Times New Roman" w:hAnsi="Times New Roman" w:cs="Times New Roman"/>
+          <w:color w:val="000000"/>
+          <w:sz w:val="24"/>
+          <w:szCs w:val="24"/>
+        </w:rPr>
+        <w:t xml:space="preserve">, Eduardo A., Long-Term Patterns of </w:t>
       </w:r>
       <w:r>
         <w:rPr>
@@ -1400,7 +1684,6 @@
           <w:sz w:val="24"/>
           <w:szCs w:val="24"/>
         </w:rPr>
-        <w:lastRenderedPageBreak/>
         <w:t>https://www.nswcompensationlawyers.com.au/blog/national-road-safety-strategy-reducing-car-accidents/</w:t>
       </w:r>
     </w:p>
@@ -1522,7 +1805,7 @@
 </file>
 
 <file path=word/styles.xml><?xml version="1.0" encoding="utf-8"?>
-<w:styles xmlns:mc="http://schemas.openxmlformats.org/markup-compatibility/2006" xmlns:r="http://schemas.openxmlformats.org/officeDocument/2006/relationships" xmlns:w="http://schemas.openxmlformats.org/wordprocessingml/2006/main" xmlns:w14="http://schemas.microsoft.com/office/word/2010/wordml" mc:Ignorable="w14">
+<w:styles xmlns:mc="http://schemas.openxmlformats.org/markup-compatibility/2006" xmlns:r="http://schemas.openxmlformats.org/officeDocument/2006/relationships" xmlns:w="http://schemas.openxmlformats.org/wordprocessingml/2006/main" xmlns:w14="http://schemas.microsoft.com/office/word/2010/wordml" xmlns:w15="http://schemas.microsoft.com/office/word/2012/wordml" xmlns:w16cid="http://schemas.microsoft.com/office/word/2016/wordml/cid" xmlns:w16se="http://schemas.microsoft.com/office/word/2015/wordml/symex" mc:Ignorable="w14 w15 w16se w16cid">
   <w:docDefaults>
     <w:rPrDefault>
       <w:rPr>
@@ -1538,144 +1821,382 @@
       </w:pPr>
     </w:pPrDefault>
   </w:docDefaults>
-  <w:latentStyles w:defLockedState="0" w:defUIPriority="99" w:defSemiHidden="1" w:defUnhideWhenUsed="1" w:defQFormat="0" w:count="267">
-    <w:lsdException w:name="Normal" w:semiHidden="0" w:uiPriority="0" w:unhideWhenUsed="0" w:qFormat="1"/>
-    <w:lsdException w:name="heading 1" w:semiHidden="0" w:uiPriority="9" w:unhideWhenUsed="0" w:qFormat="1"/>
-    <w:lsdException w:name="heading 2" w:uiPriority="9" w:qFormat="1"/>
-    <w:lsdException w:name="heading 3" w:uiPriority="9" w:qFormat="1"/>
-    <w:lsdException w:name="heading 4" w:uiPriority="9" w:qFormat="1"/>
-    <w:lsdException w:name="heading 5" w:uiPriority="9" w:qFormat="1"/>
-    <w:lsdException w:name="heading 6" w:uiPriority="9" w:qFormat="1"/>
-    <w:lsdException w:name="heading 7" w:uiPriority="9" w:qFormat="1"/>
-    <w:lsdException w:name="heading 8" w:uiPriority="9" w:qFormat="1"/>
-    <w:lsdException w:name="heading 9" w:uiPriority="9" w:qFormat="1"/>
-    <w:lsdException w:name="toc 1" w:uiPriority="39"/>
-    <w:lsdException w:name="toc 2" w:uiPriority="39"/>
-    <w:lsdException w:name="toc 3" w:uiPriority="39"/>
-    <w:lsdException w:name="toc 4" w:uiPriority="39"/>
-    <w:lsdException w:name="toc 5" w:uiPriority="39"/>
-    <w:lsdException w:name="toc 6" w:uiPriority="39"/>
-    <w:lsdException w:name="toc 7" w:uiPriority="39"/>
-    <w:lsdException w:name="toc 8" w:uiPriority="39"/>
-    <w:lsdException w:name="toc 9" w:uiPriority="39"/>
-    <w:lsdException w:name="caption" w:uiPriority="35" w:qFormat="1"/>
-    <w:lsdException w:name="Title" w:semiHidden="0" w:uiPriority="10" w:unhideWhenUsed="0" w:qFormat="1"/>
-    <w:lsdException w:name="Default Paragraph Font" w:uiPriority="1"/>
-    <w:lsdException w:name="Subtitle" w:semiHidden="0" w:uiPriority="11" w:unhideWhenUsed="0" w:qFormat="1"/>
-    <w:lsdException w:name="Strong" w:semiHidden="0" w:uiPriority="22" w:unhideWhenUsed="0" w:qFormat="1"/>
-    <w:lsdException w:name="Emphasis" w:semiHidden="0" w:uiPriority="20" w:unhideWhenUsed="0" w:qFormat="1"/>
-    <w:lsdException w:name="Table Grid" w:semiHidden="0" w:uiPriority="39" w:unhideWhenUsed="0"/>
-    <w:lsdException w:name="Placeholder Text" w:unhideWhenUsed="0"/>
-    <w:lsdException w:name="No Spacing" w:semiHidden="0" w:uiPriority="1" w:unhideWhenUsed="0" w:qFormat="1"/>
-    <w:lsdException w:name="Light Shading" w:semiHidden="0" w:uiPriority="60" w:unhideWhenUsed="0"/>
-    <w:lsdException w:name="Light List" w:semiHidden="0" w:uiPriority="61" w:unhideWhenUsed="0"/>
-    <w:lsdException w:name="Light Grid" w:semiHidden="0" w:uiPriority="62" w:unhideWhenUsed="0"/>
-    <w:lsdException w:name="Medium Shading 1" w:semiHidden="0" w:uiPriority="63" w:unhideWhenUsed="0"/>
-    <w:lsdException w:name="Medium Shading 2" w:semiHidden="0" w:uiPriority="64" w:unhideWhenUsed="0"/>
-    <w:lsdException w:name="Medium List 1" w:semiHidden="0" w:uiPriority="65" w:unhideWhenUsed="0"/>
-    <w:lsdException w:name="Medium List 2" w:semiHidden="0" w:uiPriority="66" w:unhideWhenUsed="0"/>
-    <w:lsdException w:name="Medium Grid 1" w:semiHidden="0" w:uiPriority="67" w:unhideWhenUsed="0"/>
-    <w:lsdException w:name="Medium Grid 2" w:semiHidden="0" w:uiPriority="68" w:unhideWhenUsed="0"/>
-    <w:lsdException w:name="Medium Grid 3" w:semiHidden="0" w:uiPriority="69" w:unhideWhenUsed="0"/>
-    <w:lsdException w:name="Dark List" w:semiHidden="0" w:uiPriority="70" w:unhideWhenUsed="0"/>
-    <w:lsdException w:name="Colorful Shading" w:semiHidden="0" w:uiPriority="71" w:unhideWhenUsed="0"/>
-    <w:lsdException w:name="Colorful List" w:semiHidden="0" w:uiPriority="72" w:unhideWhenUsed="0"/>
-    <w:lsdException w:name="Colorful Grid" w:semiHidden="0" w:uiPriority="73" w:unhideWhenUsed="0"/>
-    <w:lsdException w:name="Light Shading Accent 1" w:semiHidden="0" w:uiPriority="60" w:unhideWhenUsed="0"/>
-    <w:lsdException w:name="Light List Accent 1" w:semiHidden="0" w:uiPriority="61" w:unhideWhenUsed="0"/>
-    <w:lsdException w:name="Light Grid Accent 1" w:semiHidden="0" w:uiPriority="62" w:unhideWhenUsed="0"/>
-    <w:lsdException w:name="Medium Shading 1 Accent 1" w:semiHidden="0" w:uiPriority="63" w:unhideWhenUsed="0"/>
-    <w:lsdException w:name="Medium Shading 2 Accent 1" w:semiHidden="0" w:uiPriority="64" w:unhideWhenUsed="0"/>
-    <w:lsdException w:name="Medium List 1 Accent 1" w:semiHidden="0" w:uiPriority="65" w:unhideWhenUsed="0"/>
-    <w:lsdException w:name="Revision" w:unhideWhenUsed="0"/>
-    <w:lsdException w:name="List Paragraph" w:semiHidden="0" w:uiPriority="34" w:unhideWhenUsed="0" w:qFormat="1"/>
-    <w:lsdException w:name="Quote" w:semiHidden="0" w:uiPriority="29" w:unhideWhenUsed="0" w:qFormat="1"/>
-    <w:lsdException w:name="Intense Quote" w:semiHidden="0" w:uiPriority="30" w:unhideWhenUsed="0" w:qFormat="1"/>
-    <w:lsdException w:name="Medium List 2 Accent 1" w:semiHidden="0" w:uiPriority="66" w:unhideWhenUsed="0"/>
-    <w:lsdException w:name="Medium Grid 1 Accent 1" w:semiHidden="0" w:uiPriority="67" w:unhideWhenUsed="0"/>
-    <w:lsdException w:name="Medium Grid 2 Accent 1" w:semiHidden="0" w:uiPriority="68" w:unhideWhenUsed="0"/>
-    <w:lsdException w:name="Medium Grid 3 Accent 1" w:semiHidden="0" w:uiPriority="69" w:unhideWhenUsed="0"/>
-    <w:lsdException w:name="Dark List Accent 1" w:semiHidden="0" w:uiPriority="70" w:unhideWhenUsed="0"/>
-    <w:lsdException w:name="Colorful Shading Accent 1" w:semiHidden="0" w:uiPriority="71" w:unhideWhenUsed="0"/>
-    <w:lsdException w:name="Colorful List Accent 1" w:semiHidden="0" w:uiPriority="72" w:unhideWhenUsed="0"/>
-    <w:lsdException w:name="Colorful Grid Accent 1" w:semiHidden="0" w:uiPriority="73" w:unhideWhenUsed="0"/>
-    <w:lsdException w:name="Light Shading Accent 2" w:semiHidden="0" w:uiPriority="60" w:unhideWhenUsed="0"/>
-    <w:lsdException w:name="Light List Accent 2" w:semiHidden="0" w:uiPriority="61" w:unhideWhenUsed="0"/>
-    <w:lsdException w:name="Light Grid Accent 2" w:semiHidden="0" w:uiPriority="62" w:unhideWhenUsed="0"/>
-    <w:lsdException w:name="Medium Shading 1 Accent 2" w:semiHidden="0" w:uiPriority="63" w:unhideWhenUsed="0"/>
-    <w:lsdException w:name="Medium Shading 2 Accent 2" w:semiHidden="0" w:uiPriority="64" w:unhideWhenUsed="0"/>
-    <w:lsdException w:name="Medium List 1 Accent 2" w:semiHidden="0" w:uiPriority="65" w:unhideWhenUsed="0"/>
-    <w:lsdException w:name="Medium List 2 Accent 2" w:semiHidden="0" w:uiPriority="66" w:unhideWhenUsed="0"/>
-    <w:lsdException w:name="Medium Grid 1 Accent 2" w:semiHidden="0" w:uiPriority="67" w:unhideWhenUsed="0"/>
-    <w:lsdException w:name="Medium Grid 2 Accent 2" w:semiHidden="0" w:uiPriority="68" w:unhideWhenUsed="0"/>
-    <w:lsdException w:name="Medium Grid 3 Accent 2" w:semiHidden="0" w:uiPriority="69" w:unhideWhenUsed="0"/>
-    <w:lsdException w:name="Dark List Accent 2" w:semiHidden="0" w:uiPriority="70" w:unhideWhenUsed="0"/>
-    <w:lsdException w:name="Colorful Shading Accent 2" w:semiHidden="0" w:uiPriority="71" w:unhideWhenUsed="0"/>
-    <w:lsdException w:name="Colorful List Accent 2" w:semiHidden="0" w:uiPriority="72" w:unhideWhenUsed="0"/>
-    <w:lsdException w:name="Colorful Grid Accent 2" w:semiHidden="0" w:uiPriority="73" w:unhideWhenUsed="0"/>
-    <w:lsdException w:name="Light Shading Accent 3" w:semiHidden="0" w:uiPriority="60" w:unhideWhenUsed="0"/>
-    <w:lsdException w:name="Light List Accent 3" w:semiHidden="0" w:uiPriority="61" w:unhideWhenUsed="0"/>
-    <w:lsdException w:name="Light Grid Accent 3" w:semiHidden="0" w:uiPriority="62" w:unhideWhenUsed="0"/>
-    <w:lsdException w:name="Medium Shading 1 Accent 3" w:semiHidden="0" w:uiPriority="63" w:unhideWhenUsed="0"/>
-    <w:lsdException w:name="Medium Shading 2 Accent 3" w:semiHidden="0" w:uiPriority="64" w:unhideWhenUsed="0"/>
-    <w:lsdException w:name="Medium List 1 Accent 3" w:semiHidden="0" w:uiPriority="65" w:unhideWhenUsed="0"/>
-    <w:lsdException w:name="Medium List 2 Accent 3" w:semiHidden="0" w:uiPriority="66" w:unhideWhenUsed="0"/>
-    <w:lsdException w:name="Medium Grid 1 Accent 3" w:semiHidden="0" w:uiPriority="67" w:unhideWhenUsed="0"/>
-    <w:lsdException w:name="Medium Grid 2 Accent 3" w:semiHidden="0" w:uiPriority="68" w:unhideWhenUsed="0"/>
-    <w:lsdException w:name="Medium Grid 3 Accent 3" w:semiHidden="0" w:uiPriority="69" w:unhideWhenUsed="0"/>
-    <w:lsdException w:name="Dark List Accent 3" w:semiHidden="0" w:uiPriority="70" w:unhideWhenUsed="0"/>
-    <w:lsdException w:name="Colorful Shading Accent 3" w:semiHidden="0" w:uiPriority="71" w:unhideWhenUsed="0"/>
-    <w:lsdException w:name="Colorful List Accent 3" w:semiHidden="0" w:uiPriority="72" w:unhideWhenUsed="0"/>
-    <w:lsdException w:name="Colorful Grid Accent 3" w:semiHidden="0" w:uiPriority="73" w:unhideWhenUsed="0"/>
-    <w:lsdException w:name="Light Shading Accent 4" w:semiHidden="0" w:uiPriority="60" w:unhideWhenUsed="0"/>
-    <w:lsdException w:name="Light List Accent 4" w:semiHidden="0" w:uiPriority="61" w:unhideWhenUsed="0"/>
-    <w:lsdException w:name="Light Grid Accent 4" w:semiHidden="0" w:uiPriority="62" w:unhideWhenUsed="0"/>
-    <w:lsdException w:name="Medium Shading 1 Accent 4" w:semiHidden="0" w:uiPriority="63" w:unhideWhenUsed="0"/>
-    <w:lsdException w:name="Medium Shading 2 Accent 4" w:semiHidden="0" w:uiPriority="64" w:unhideWhenUsed="0"/>
-    <w:lsdException w:name="Medium List 1 Accent 4" w:semiHidden="0" w:uiPriority="65" w:unhideWhenUsed="0"/>
-    <w:lsdException w:name="Medium List 2 Accent 4" w:semiHidden="0" w:uiPriority="66" w:unhideWhenUsed="0"/>
-    <w:lsdException w:name="Medium Grid 1 Accent 4" w:semiHidden="0" w:uiPriority="67" w:unhideWhenUsed="0"/>
-    <w:lsdException w:name="Medium Grid 2 Accent 4" w:semiHidden="0" w:uiPriority="68" w:unhideWhenUsed="0"/>
-    <w:lsdException w:name="Medium Grid 3 Accent 4" w:semiHidden="0" w:uiPriority="69" w:unhideWhenUsed="0"/>
-    <w:lsdException w:name="Dark List Accent 4" w:semiHidden="0" w:uiPriority="70" w:unhideWhenUsed="0"/>
-    <w:lsdException w:name="Colorful Shading Accent 4" w:semiHidden="0" w:uiPriority="71" w:unhideWhenUsed="0"/>
-    <w:lsdException w:name="Colorful List Accent 4" w:semiHidden="0" w:uiPriority="72" w:unhideWhenUsed="0"/>
-    <w:lsdException w:name="Colorful Grid Accent 4" w:semiHidden="0" w:uiPriority="73" w:unhideWhenUsed="0"/>
-    <w:lsdException w:name="Light Shading Accent 5" w:semiHidden="0" w:uiPriority="60" w:unhideWhenUsed="0"/>
-    <w:lsdException w:name="Light List Accent 5" w:semiHidden="0" w:uiPriority="61" w:unhideWhenUsed="0"/>
-    <w:lsdException w:name="Light Grid Accent 5" w:semiHidden="0" w:uiPriority="62" w:unhideWhenUsed="0"/>
-    <w:lsdException w:name="Medium Shading 1 Accent 5" w:semiHidden="0" w:uiPriority="63" w:unhideWhenUsed="0"/>
-    <w:lsdException w:name="Medium Shading 2 Accent 5" w:semiHidden="0" w:uiPriority="64" w:unhideWhenUsed="0"/>
-    <w:lsdException w:name="Medium List 1 Accent 5" w:semiHidden="0" w:uiPriority="65" w:unhideWhenUsed="0"/>
-    <w:lsdException w:name="Medium List 2 Accent 5" w:semiHidden="0" w:uiPriority="66" w:unhideWhenUsed="0"/>
-    <w:lsdException w:name="Medium Grid 1 Accent 5" w:semiHidden="0" w:uiPriority="67" w:unhideWhenUsed="0"/>
-    <w:lsdException w:name="Medium Grid 2 Accent 5" w:semiHidden="0" w:uiPriority="68" w:unhideWhenUsed="0"/>
-    <w:lsdException w:name="Medium Grid 3 Accent 5" w:semiHidden="0" w:uiPriority="69" w:unhideWhenUsed="0"/>
-    <w:lsdException w:name="Dark List Accent 5" w:semiHidden="0" w:uiPriority="70" w:unhideWhenUsed="0"/>
-    <w:lsdException w:name="Colorful Shading Accent 5" w:semiHidden="0" w:uiPriority="71" w:unhideWhenUsed="0"/>
-    <w:lsdException w:name="Colorful List Accent 5" w:semiHidden="0" w:uiPriority="72" w:unhideWhenUsed="0"/>
-    <w:lsdException w:name="Colorful Grid Accent 5" w:semiHidden="0" w:uiPriority="73" w:unhideWhenUsed="0"/>
-    <w:lsdException w:name="Light Shading Accent 6" w:semiHidden="0" w:uiPriority="60" w:unhideWhenUsed="0"/>
-    <w:lsdException w:name="Light List Accent 6" w:semiHidden="0" w:uiPriority="61" w:unhideWhenUsed="0"/>
-    <w:lsdException w:name="Light Grid Accent 6" w:semiHidden="0" w:uiPriority="62" w:unhideWhenUsed="0"/>
-    <w:lsdException w:name="Medium Shading 1 Accent 6" w:semiHidden="0" w:uiPriority="63" w:unhideWhenUsed="0"/>
-    <w:lsdException w:name="Medium Shading 2 Accent 6" w:semiHidden="0" w:uiPriority="64" w:unhideWhenUsed="0"/>
-    <w:lsdException w:name="Medium List 1 Accent 6" w:semiHidden="0" w:uiPriority="65" w:unhideWhenUsed="0"/>
-    <w:lsdException w:name="Medium List 2 Accent 6" w:semiHidden="0" w:uiPriority="66" w:unhideWhenUsed="0"/>
-    <w:lsdException w:name="Medium Grid 1 Accent 6" w:semiHidden="0" w:uiPriority="67" w:unhideWhenUsed="0"/>
-    <w:lsdException w:name="Medium Grid 2 Accent 6" w:semiHidden="0" w:uiPriority="68" w:unhideWhenUsed="0"/>
-    <w:lsdException w:name="Medium Grid 3 Accent 6" w:semiHidden="0" w:uiPriority="69" w:unhideWhenUsed="0"/>
-    <w:lsdException w:name="Dark List Accent 6" w:semiHidden="0" w:uiPriority="70" w:unhideWhenUsed="0"/>
-    <w:lsdException w:name="Colorful Shading Accent 6" w:semiHidden="0" w:uiPriority="71" w:unhideWhenUsed="0"/>
-    <w:lsdException w:name="Colorful List Accent 6" w:semiHidden="0" w:uiPriority="72" w:unhideWhenUsed="0"/>
-    <w:lsdException w:name="Colorful Grid Accent 6" w:semiHidden="0" w:uiPriority="73" w:unhideWhenUsed="0"/>
-    <w:lsdException w:name="Subtle Emphasis" w:semiHidden="0" w:uiPriority="19" w:unhideWhenUsed="0" w:qFormat="1"/>
-    <w:lsdException w:name="Intense Emphasis" w:semiHidden="0" w:uiPriority="21" w:unhideWhenUsed="0" w:qFormat="1"/>
-    <w:lsdException w:name="Subtle Reference" w:semiHidden="0" w:uiPriority="31" w:unhideWhenUsed="0" w:qFormat="1"/>
-    <w:lsdException w:name="Intense Reference" w:semiHidden="0" w:uiPriority="32" w:unhideWhenUsed="0" w:qFormat="1"/>
-    <w:lsdException w:name="Book Title" w:semiHidden="0" w:uiPriority="33" w:unhideWhenUsed="0" w:qFormat="1"/>
-    <w:lsdException w:name="Bibliography" w:uiPriority="37"/>
-    <w:lsdException w:name="TOC Heading" w:uiPriority="39" w:qFormat="1"/>
+  <w:latentStyles w:defLockedState="0" w:defUIPriority="99" w:defSemiHidden="0" w:defUnhideWhenUsed="0" w:defQFormat="0" w:count="375">
+    <w:lsdException w:name="Normal" w:uiPriority="0" w:qFormat="1"/>
+    <w:lsdException w:name="heading 1" w:uiPriority="9" w:qFormat="1"/>
+    <w:lsdException w:name="heading 2" w:semiHidden="1" w:uiPriority="9" w:unhideWhenUsed="1" w:qFormat="1"/>
+    <w:lsdException w:name="heading 3" w:semiHidden="1" w:uiPriority="9" w:unhideWhenUsed="1" w:qFormat="1"/>
+    <w:lsdException w:name="heading 4" w:semiHidden="1" w:uiPriority="9" w:unhideWhenUsed="1" w:qFormat="1"/>
+    <w:lsdException w:name="heading 5" w:semiHidden="1" w:uiPriority="9" w:unhideWhenUsed="1" w:qFormat="1"/>
+    <w:lsdException w:name="heading 6" w:semiHidden="1" w:uiPriority="9" w:unhideWhenUsed="1" w:qFormat="1"/>
+    <w:lsdException w:name="heading 7" w:semiHidden="1" w:uiPriority="9" w:unhideWhenUsed="1" w:qFormat="1"/>
+    <w:lsdException w:name="heading 8" w:semiHidden="1" w:uiPriority="9" w:unhideWhenUsed="1" w:qFormat="1"/>
+    <w:lsdException w:name="heading 9" w:semiHidden="1" w:uiPriority="9" w:unhideWhenUsed="1" w:qFormat="1"/>
+    <w:lsdException w:name="index 1" w:semiHidden="1" w:unhideWhenUsed="1"/>
+    <w:lsdException w:name="index 2" w:semiHidden="1" w:unhideWhenUsed="1"/>
+    <w:lsdException w:name="index 3" w:semiHidden="1" w:unhideWhenUsed="1"/>
+    <w:lsdException w:name="index 4" w:semiHidden="1" w:unhideWhenUsed="1"/>
+    <w:lsdException w:name="index 5" w:semiHidden="1" w:unhideWhenUsed="1"/>
+    <w:lsdException w:name="index 6" w:semiHidden="1" w:unhideWhenUsed="1"/>
+    <w:lsdException w:name="index 7" w:semiHidden="1" w:unhideWhenUsed="1"/>
+    <w:lsdException w:name="index 8" w:semiHidden="1" w:unhideWhenUsed="1"/>
+    <w:lsdException w:name="index 9" w:semiHidden="1" w:unhideWhenUsed="1"/>
+    <w:lsdException w:name="toc 1" w:semiHidden="1" w:uiPriority="39" w:unhideWhenUsed="1"/>
+    <w:lsdException w:name="toc 2" w:semiHidden="1" w:uiPriority="39" w:unhideWhenUsed="1"/>
+    <w:lsdException w:name="toc 3" w:semiHidden="1" w:uiPriority="39" w:unhideWhenUsed="1"/>
+    <w:lsdException w:name="toc 4" w:semiHidden="1" w:uiPriority="39" w:unhideWhenUsed="1"/>
+    <w:lsdException w:name="toc 5" w:semiHidden="1" w:uiPriority="39" w:unhideWhenUsed="1"/>
+    <w:lsdException w:name="toc 6" w:semiHidden="1" w:uiPriority="39" w:unhideWhenUsed="1"/>
+    <w:lsdException w:name="toc 7" w:semiHidden="1" w:uiPriority="39" w:unhideWhenUsed="1"/>
+    <w:lsdException w:name="toc 8" w:semiHidden="1" w:uiPriority="39" w:unhideWhenUsed="1"/>
+    <w:lsdException w:name="toc 9" w:semiHidden="1" w:uiPriority="39" w:unhideWhenUsed="1"/>
+    <w:lsdException w:name="Normal Indent" w:semiHidden="1" w:unhideWhenUsed="1"/>
+    <w:lsdException w:name="footnote text" w:semiHidden="1" w:unhideWhenUsed="1"/>
+    <w:lsdException w:name="annotation text" w:semiHidden="1" w:unhideWhenUsed="1"/>
+    <w:lsdException w:name="header" w:semiHidden="1" w:unhideWhenUsed="1"/>
+    <w:lsdException w:name="footer" w:semiHidden="1" w:unhideWhenUsed="1"/>
+    <w:lsdException w:name="index heading" w:semiHidden="1" w:unhideWhenUsed="1"/>
+    <w:lsdException w:name="caption" w:semiHidden="1" w:uiPriority="35" w:unhideWhenUsed="1" w:qFormat="1"/>
+    <w:lsdException w:name="table of figures" w:semiHidden="1" w:unhideWhenUsed="1"/>
+    <w:lsdException w:name="envelope address" w:semiHidden="1" w:unhideWhenUsed="1"/>
+    <w:lsdException w:name="envelope return" w:semiHidden="1" w:unhideWhenUsed="1"/>
+    <w:lsdException w:name="footnote reference" w:semiHidden="1" w:unhideWhenUsed="1"/>
+    <w:lsdException w:name="annotation reference" w:semiHidden="1" w:unhideWhenUsed="1"/>
+    <w:lsdException w:name="line number" w:semiHidden="1" w:unhideWhenUsed="1"/>
+    <w:lsdException w:name="page number" w:semiHidden="1" w:unhideWhenUsed="1"/>
+    <w:lsdException w:name="endnote reference" w:semiHidden="1" w:unhideWhenUsed="1"/>
+    <w:lsdException w:name="endnote text" w:semiHidden="1" w:unhideWhenUsed="1"/>
+    <w:lsdException w:name="table of authorities" w:semiHidden="1" w:unhideWhenUsed="1"/>
+    <w:lsdException w:name="macro" w:semiHidden="1" w:unhideWhenUsed="1"/>
+    <w:lsdException w:name="toa heading" w:semiHidden="1" w:unhideWhenUsed="1"/>
+    <w:lsdException w:name="List" w:semiHidden="1" w:unhideWhenUsed="1"/>
+    <w:lsdException w:name="List Bullet" w:semiHidden="1" w:unhideWhenUsed="1"/>
+    <w:lsdException w:name="List Number" w:semiHidden="1" w:unhideWhenUsed="1"/>
+    <w:lsdException w:name="List 2" w:semiHidden="1" w:unhideWhenUsed="1"/>
+    <w:lsdException w:name="List 3" w:semiHidden="1" w:unhideWhenUsed="1"/>
+    <w:lsdException w:name="List 4" w:semiHidden="1" w:unhideWhenUsed="1"/>
+    <w:lsdException w:name="List 5" w:semiHidden="1" w:unhideWhenUsed="1"/>
+    <w:lsdException w:name="List Bullet 2" w:semiHidden="1" w:unhideWhenUsed="1"/>
+    <w:lsdException w:name="List Bullet 3" w:semiHidden="1" w:unhideWhenUsed="1"/>
+    <w:lsdException w:name="List Bullet 4" w:semiHidden="1" w:unhideWhenUsed="1"/>
+    <w:lsdException w:name="List Bullet 5" w:semiHidden="1" w:unhideWhenUsed="1"/>
+    <w:lsdException w:name="List Number 2" w:semiHidden="1" w:unhideWhenUsed="1"/>
+    <w:lsdException w:name="List Number 3" w:semiHidden="1" w:unhideWhenUsed="1"/>
+    <w:lsdException w:name="List Number 4" w:semiHidden="1" w:unhideWhenUsed="1"/>
+    <w:lsdException w:name="List Number 5" w:semiHidden="1" w:unhideWhenUsed="1"/>
+    <w:lsdException w:name="Title" w:uiPriority="10" w:qFormat="1"/>
+    <w:lsdException w:name="Closing" w:semiHidden="1" w:unhideWhenUsed="1"/>
+    <w:lsdException w:name="Signature" w:semiHidden="1" w:unhideWhenUsed="1"/>
+    <w:lsdException w:name="Default Paragraph Font" w:semiHidden="1" w:uiPriority="1" w:unhideWhenUsed="1"/>
+    <w:lsdException w:name="Body Text" w:semiHidden="1" w:unhideWhenUsed="1"/>
+    <w:lsdException w:name="Body Text Indent" w:semiHidden="1" w:unhideWhenUsed="1"/>
+    <w:lsdException w:name="List Continue" w:semiHidden="1" w:unhideWhenUsed="1"/>
+    <w:lsdException w:name="List Continue 2" w:semiHidden="1" w:unhideWhenUsed="1"/>
+    <w:lsdException w:name="List Continue 3" w:semiHidden="1" w:unhideWhenUsed="1"/>
+    <w:lsdException w:name="List Continue 4" w:semiHidden="1" w:unhideWhenUsed="1"/>
+    <w:lsdException w:name="List Continue 5" w:semiHidden="1" w:unhideWhenUsed="1"/>
+    <w:lsdException w:name="Message Header" w:semiHidden="1" w:unhideWhenUsed="1"/>
+    <w:lsdException w:name="Subtitle" w:uiPriority="11" w:qFormat="1"/>
+    <w:lsdException w:name="Salutation" w:semiHidden="1" w:unhideWhenUsed="1"/>
+    <w:lsdException w:name="Date" w:semiHidden="1" w:unhideWhenUsed="1"/>
+    <w:lsdException w:name="Body Text First Indent" w:semiHidden="1" w:unhideWhenUsed="1"/>
+    <w:lsdException w:name="Body Text First Indent 2" w:semiHidden="1" w:unhideWhenUsed="1"/>
+    <w:lsdException w:name="Note Heading" w:semiHidden="1" w:unhideWhenUsed="1"/>
+    <w:lsdException w:name="Body Text 2" w:semiHidden="1" w:unhideWhenUsed="1"/>
+    <w:lsdException w:name="Body Text 3" w:semiHidden="1" w:unhideWhenUsed="1"/>
+    <w:lsdException w:name="Body Text Indent 2" w:semiHidden="1" w:unhideWhenUsed="1"/>
+    <w:lsdException w:name="Body Text Indent 3" w:semiHidden="1" w:unhideWhenUsed="1"/>
+    <w:lsdException w:name="Block Text" w:semiHidden="1" w:unhideWhenUsed="1"/>
+    <w:lsdException w:name="Hyperlink" w:semiHidden="1" w:unhideWhenUsed="1"/>
+    <w:lsdException w:name="FollowedHyperlink" w:semiHidden="1" w:unhideWhenUsed="1"/>
+    <w:lsdException w:name="Strong" w:uiPriority="22" w:qFormat="1"/>
+    <w:lsdException w:name="Emphasis" w:uiPriority="20" w:qFormat="1"/>
+    <w:lsdException w:name="Document Map" w:semiHidden="1" w:unhideWhenUsed="1"/>
+    <w:lsdException w:name="Plain Text" w:semiHidden="1" w:unhideWhenUsed="1"/>
+    <w:lsdException w:name="E-mail Signature" w:semiHidden="1" w:unhideWhenUsed="1"/>
+    <w:lsdException w:name="HTML Top of Form" w:semiHidden="1" w:unhideWhenUsed="1"/>
+    <w:lsdException w:name="HTML Bottom of Form" w:semiHidden="1" w:unhideWhenUsed="1"/>
+    <w:lsdException w:name="Normal (Web)" w:semiHidden="1" w:unhideWhenUsed="1"/>
+    <w:lsdException w:name="HTML Acronym" w:semiHidden="1" w:unhideWhenUsed="1"/>
+    <w:lsdException w:name="HTML Address" w:semiHidden="1" w:unhideWhenUsed="1"/>
+    <w:lsdException w:name="HTML Cite" w:semiHidden="1" w:unhideWhenUsed="1"/>
+    <w:lsdException w:name="HTML Code" w:semiHidden="1" w:unhideWhenUsed="1"/>
+    <w:lsdException w:name="HTML Definition" w:semiHidden="1" w:unhideWhenUsed="1"/>
+    <w:lsdException w:name="HTML Keyboard" w:semiHidden="1" w:unhideWhenUsed="1"/>
+    <w:lsdException w:name="HTML Preformatted" w:semiHidden="1" w:unhideWhenUsed="1"/>
+    <w:lsdException w:name="HTML Sample" w:semiHidden="1" w:unhideWhenUsed="1"/>
+    <w:lsdException w:name="HTML Typewriter" w:semiHidden="1" w:unhideWhenUsed="1"/>
+    <w:lsdException w:name="HTML Variable" w:semiHidden="1" w:unhideWhenUsed="1"/>
+    <w:lsdException w:name="Normal Table" w:semiHidden="1" w:unhideWhenUsed="1"/>
+    <w:lsdException w:name="annotation subject" w:semiHidden="1" w:unhideWhenUsed="1"/>
+    <w:lsdException w:name="No List" w:semiHidden="1" w:unhideWhenUsed="1"/>
+    <w:lsdException w:name="Outline List 1" w:semiHidden="1" w:unhideWhenUsed="1"/>
+    <w:lsdException w:name="Outline List 2" w:semiHidden="1" w:unhideWhenUsed="1"/>
+    <w:lsdException w:name="Outline List 3" w:semiHidden="1" w:unhideWhenUsed="1"/>
+    <w:lsdException w:name="Table Simple 1" w:semiHidden="1" w:unhideWhenUsed="1"/>
+    <w:lsdException w:name="Table Simple 2" w:semiHidden="1" w:unhideWhenUsed="1"/>
+    <w:lsdException w:name="Table Simple 3" w:semiHidden="1" w:unhideWhenUsed="1"/>
+    <w:lsdException w:name="Table Classic 1" w:semiHidden="1" w:unhideWhenUsed="1"/>
+    <w:lsdException w:name="Table Classic 2" w:semiHidden="1" w:unhideWhenUsed="1"/>
+    <w:lsdException w:name="Table Classic 3" w:semiHidden="1" w:unhideWhenUsed="1"/>
+    <w:lsdException w:name="Table Classic 4" w:semiHidden="1" w:unhideWhenUsed="1"/>
+    <w:lsdException w:name="Table Colorful 1" w:semiHidden="1" w:unhideWhenUsed="1"/>
+    <w:lsdException w:name="Table Colorful 2" w:semiHidden="1" w:unhideWhenUsed="1"/>
+    <w:lsdException w:name="Table Colorful 3" w:semiHidden="1" w:unhideWhenUsed="1"/>
+    <w:lsdException w:name="Table Columns 1" w:semiHidden="1" w:unhideWhenUsed="1"/>
+    <w:lsdException w:name="Table Columns 2" w:semiHidden="1" w:unhideWhenUsed="1"/>
+    <w:lsdException w:name="Table Columns 3" w:semiHidden="1" w:unhideWhenUsed="1"/>
+    <w:lsdException w:name="Table Columns 4" w:semiHidden="1" w:unhideWhenUsed="1"/>
+    <w:lsdException w:name="Table Columns 5" w:semiHidden="1" w:unhideWhenUsed="1"/>
+    <w:lsdException w:name="Table Grid 1" w:semiHidden="1" w:unhideWhenUsed="1"/>
+    <w:lsdException w:name="Table Grid 2" w:semiHidden="1" w:unhideWhenUsed="1"/>
+    <w:lsdException w:name="Table Grid 3" w:semiHidden="1" w:unhideWhenUsed="1"/>
+    <w:lsdException w:name="Table Grid 4" w:semiHidden="1" w:unhideWhenUsed="1"/>
+    <w:lsdException w:name="Table Grid 5" w:semiHidden="1" w:unhideWhenUsed="1"/>
+    <w:lsdException w:name="Table Grid 6" w:semiHidden="1" w:unhideWhenUsed="1"/>
+    <w:lsdException w:name="Table Grid 7" w:semiHidden="1" w:unhideWhenUsed="1"/>
+    <w:lsdException w:name="Table Grid 8" w:semiHidden="1" w:unhideWhenUsed="1"/>
+    <w:lsdException w:name="Table List 1" w:semiHidden="1" w:unhideWhenUsed="1"/>
+    <w:lsdException w:name="Table List 2" w:semiHidden="1" w:unhideWhenUsed="1"/>
+    <w:lsdException w:name="Table List 3" w:semiHidden="1" w:unhideWhenUsed="1"/>
+    <w:lsdException w:name="Table List 4" w:semiHidden="1" w:unhideWhenUsed="1"/>
+    <w:lsdException w:name="Table List 5" w:semiHidden="1" w:unhideWhenUsed="1"/>
+    <w:lsdException w:name="Table List 6" w:semiHidden="1" w:unhideWhenUsed="1"/>
+    <w:lsdException w:name="Table List 7" w:semiHidden="1" w:unhideWhenUsed="1"/>
+    <w:lsdException w:name="Table List 8" w:semiHidden="1" w:unhideWhenUsed="1"/>
+    <w:lsdException w:name="Table 3D effects 1" w:semiHidden="1" w:unhideWhenUsed="1"/>
+    <w:lsdException w:name="Table 3D effects 2" w:semiHidden="1" w:unhideWhenUsed="1"/>
+    <w:lsdException w:name="Table 3D effects 3" w:semiHidden="1" w:unhideWhenUsed="1"/>
+    <w:lsdException w:name="Table Contemporary" w:semiHidden="1" w:unhideWhenUsed="1"/>
+    <w:lsdException w:name="Table Elegant" w:semiHidden="1" w:unhideWhenUsed="1"/>
+    <w:lsdException w:name="Table Professional" w:semiHidden="1" w:unhideWhenUsed="1"/>
+    <w:lsdException w:name="Table Subtle 1" w:semiHidden="1" w:unhideWhenUsed="1"/>
+    <w:lsdException w:name="Table Subtle 2" w:semiHidden="1" w:unhideWhenUsed="1"/>
+    <w:lsdException w:name="Table Web 1" w:semiHidden="1" w:unhideWhenUsed="1"/>
+    <w:lsdException w:name="Table Web 2" w:semiHidden="1" w:unhideWhenUsed="1"/>
+    <w:lsdException w:name="Table Web 3" w:semiHidden="1" w:unhideWhenUsed="1"/>
+    <w:lsdException w:name="Balloon Text" w:semiHidden="1" w:unhideWhenUsed="1"/>
+    <w:lsdException w:name="Table Grid" w:semiHidden="1" w:uiPriority="39" w:unhideWhenUsed="1"/>
+    <w:lsdException w:name="Table Theme" w:semiHidden="1" w:unhideWhenUsed="1"/>
+    <w:lsdException w:name="Placeholder Text" w:semiHidden="1"/>
+    <w:lsdException w:name="No Spacing" w:uiPriority="1" w:qFormat="1"/>
+    <w:lsdException w:name="Light Shading" w:uiPriority="60"/>
+    <w:lsdException w:name="Light List" w:uiPriority="61"/>
+    <w:lsdException w:name="Light Grid" w:uiPriority="62"/>
+    <w:lsdException w:name="Medium Shading 1" w:uiPriority="63"/>
+    <w:lsdException w:name="Medium Shading 2" w:uiPriority="64"/>
+    <w:lsdException w:name="Medium List 1" w:uiPriority="65"/>
+    <w:lsdException w:name="Medium List 2" w:uiPriority="66"/>
+    <w:lsdException w:name="Medium Grid 1" w:uiPriority="67"/>
+    <w:lsdException w:name="Medium Grid 2" w:uiPriority="68"/>
+    <w:lsdException w:name="Medium Grid 3" w:uiPriority="69"/>
+    <w:lsdException w:name="Dark List" w:uiPriority="70"/>
+    <w:lsdException w:name="Colorful Shading" w:uiPriority="71"/>
+    <w:lsdException w:name="Colorful List" w:uiPriority="72"/>
+    <w:lsdException w:name="Colorful Grid" w:uiPriority="73"/>
+    <w:lsdException w:name="Light Shading Accent 1" w:uiPriority="60"/>
+    <w:lsdException w:name="Light List Accent 1" w:uiPriority="61"/>
+    <w:lsdException w:name="Light Grid Accent 1" w:uiPriority="62"/>
+    <w:lsdException w:name="Medium Shading 1 Accent 1" w:uiPriority="63"/>
+    <w:lsdException w:name="Medium Shading 2 Accent 1" w:uiPriority="64"/>
+    <w:lsdException w:name="Medium List 1 Accent 1" w:uiPriority="65"/>
+    <w:lsdException w:name="Revision" w:semiHidden="1"/>
+    <w:lsdException w:name="List Paragraph" w:uiPriority="34" w:qFormat="1"/>
+    <w:lsdException w:name="Quote" w:uiPriority="29" w:qFormat="1"/>
+    <w:lsdException w:name="Intense Quote" w:uiPriority="30" w:qFormat="1"/>
+    <w:lsdException w:name="Medium List 2 Accent 1" w:uiPriority="66"/>
+    <w:lsdException w:name="Medium Grid 1 Accent 1" w:uiPriority="67"/>
+    <w:lsdException w:name="Medium Grid 2 Accent 1" w:uiPriority="68"/>
+    <w:lsdException w:name="Medium Grid 3 Accent 1" w:uiPriority="69"/>
+    <w:lsdException w:name="Dark List Accent 1" w:uiPriority="70"/>
+    <w:lsdException w:name="Colorful Shading Accent 1" w:uiPriority="71"/>
+    <w:lsdException w:name="Colorful List Accent 1" w:uiPriority="72"/>
+    <w:lsdException w:name="Colorful Grid Accent 1" w:uiPriority="73"/>
+    <w:lsdException w:name="Light Shading Accent 2" w:uiPriority="60"/>
+    <w:lsdException w:name="Light List Accent 2" w:uiPriority="61"/>
+    <w:lsdException w:name="Light Grid Accent 2" w:uiPriority="62"/>
+    <w:lsdException w:name="Medium Shading 1 Accent 2" w:uiPriority="63"/>
+    <w:lsdException w:name="Medium Shading 2 Accent 2" w:uiPriority="64"/>
+    <w:lsdException w:name="Medium List 1 Accent 2" w:uiPriority="65"/>
+    <w:lsdException w:name="Medium List 2 Accent 2" w:uiPriority="66"/>
+    <w:lsdException w:name="Medium Grid 1 Accent 2" w:uiPriority="67"/>
+    <w:lsdException w:name="Medium Grid 2 Accent 2" w:uiPriority="68"/>
+    <w:lsdException w:name="Medium Grid 3 Accent 2" w:uiPriority="69"/>
+    <w:lsdException w:name="Dark List Accent 2" w:uiPriority="70"/>
+    <w:lsdException w:name="Colorful Shading Accent 2" w:uiPriority="71"/>
+    <w:lsdException w:name="Colorful List Accent 2" w:uiPriority="72"/>
+    <w:lsdException w:name="Colorful Grid Accent 2" w:uiPriority="73"/>
+    <w:lsdException w:name="Light Shading Accent 3" w:uiPriority="60"/>
+    <w:lsdException w:name="Light List Accent 3" w:uiPriority="61"/>
+    <w:lsdException w:name="Light Grid Accent 3" w:uiPriority="62"/>
+    <w:lsdException w:name="Medium Shading 1 Accent 3" w:uiPriority="63"/>
+    <w:lsdException w:name="Medium Shading 2 Accent 3" w:uiPriority="64"/>
+    <w:lsdException w:name="Medium List 1 Accent 3" w:uiPriority="65"/>
+    <w:lsdException w:name="Medium List 2 Accent 3" w:uiPriority="66"/>
+    <w:lsdException w:name="Medium Grid 1 Accent 3" w:uiPriority="67"/>
+    <w:lsdException w:name="Medium Grid 2 Accent 3" w:uiPriority="68"/>
+    <w:lsdException w:name="Medium Grid 3 Accent 3" w:uiPriority="69"/>
+    <w:lsdException w:name="Dark List Accent 3" w:uiPriority="70"/>
+    <w:lsdException w:name="Colorful Shading Accent 3" w:uiPriority="71"/>
+    <w:lsdException w:name="Colorful List Accent 3" w:uiPriority="72"/>
+    <w:lsdException w:name="Colorful Grid Accent 3" w:uiPriority="73"/>
+    <w:lsdException w:name="Light Shading Accent 4" w:uiPriority="60"/>
+    <w:lsdException w:name="Light List Accent 4" w:uiPriority="61"/>
+    <w:lsdException w:name="Light Grid Accent 4" w:uiPriority="62"/>
+    <w:lsdException w:name="Medium Shading 1 Accent 4" w:uiPriority="63"/>
+    <w:lsdException w:name="Medium Shading 2 Accent 4" w:uiPriority="64"/>
+    <w:lsdException w:name="Medium List 1 Accent 4" w:uiPriority="65"/>
+    <w:lsdException w:name="Medium List 2 Accent 4" w:uiPriority="66"/>
+    <w:lsdException w:name="Medium Grid 1 Accent 4" w:uiPriority="67"/>
+    <w:lsdException w:name="Medium Grid 2 Accent 4" w:uiPriority="68"/>
+    <w:lsdException w:name="Medium Grid 3 Accent 4" w:uiPriority="69"/>
+    <w:lsdException w:name="Dark List Accent 4" w:uiPriority="70"/>
+    <w:lsdException w:name="Colorful Shading Accent 4" w:uiPriority="71"/>
+    <w:lsdException w:name="Colorful List Accent 4" w:uiPriority="72"/>
+    <w:lsdException w:name="Colorful Grid Accent 4" w:uiPriority="73"/>
+    <w:lsdException w:name="Light Shading Accent 5" w:uiPriority="60"/>
+    <w:lsdException w:name="Light List Accent 5" w:uiPriority="61"/>
+    <w:lsdException w:name="Light Grid Accent 5" w:uiPriority="62"/>
+    <w:lsdException w:name="Medium Shading 1 Accent 5" w:uiPriority="63"/>
+    <w:lsdException w:name="Medium Shading 2 Accent 5" w:uiPriority="64"/>
+    <w:lsdException w:name="Medium List 1 Accent 5" w:uiPriority="65"/>
+    <w:lsdException w:name="Medium List 2 Accent 5" w:uiPriority="66"/>
+    <w:lsdException w:name="Medium Grid 1 Accent 5" w:uiPriority="67"/>
+    <w:lsdException w:name="Medium Grid 2 Accent 5" w:uiPriority="68"/>
+    <w:lsdException w:name="Medium Grid 3 Accent 5" w:uiPriority="69"/>
+    <w:lsdException w:name="Dark List Accent 5" w:uiPriority="70"/>
+    <w:lsdException w:name="Colorful Shading Accent 5" w:uiPriority="71"/>
+    <w:lsdException w:name="Colorful List Accent 5" w:uiPriority="72"/>
+    <w:lsdException w:name="Colorful Grid Accent 5" w:uiPriority="73"/>
+    <w:lsdException w:name="Light Shading Accent 6" w:uiPriority="60"/>
+    <w:lsdException w:name="Light List Accent 6" w:uiPriority="61"/>
+    <w:lsdException w:name="Light Grid Accent 6" w:uiPriority="62"/>
+    <w:lsdException w:name="Medium Shading 1 Accent 6" w:uiPriority="63"/>
+    <w:lsdException w:name="Medium Shading 2 Accent 6" w:uiPriority="64"/>
+    <w:lsdException w:name="Medium List 1 Accent 6" w:uiPriority="65"/>
+    <w:lsdException w:name="Medium List 2 Accent 6" w:uiPriority="66"/>
+    <w:lsdException w:name="Medium Grid 1 Accent 6" w:uiPriority="67"/>
+    <w:lsdException w:name="Medium Grid 2 Accent 6" w:uiPriority="68"/>
+    <w:lsdException w:name="Medium Grid 3 Accent 6" w:uiPriority="69"/>
+    <w:lsdException w:name="Dark List Accent 6" w:uiPriority="70"/>
+    <w:lsdException w:name="Colorful Shading Accent 6" w:uiPriority="71"/>
+    <w:lsdException w:name="Colorful List Accent 6" w:uiPriority="72"/>
+    <w:lsdException w:name="Colorful Grid Accent 6" w:uiPriority="73"/>
+    <w:lsdException w:name="Subtle Emphasis" w:uiPriority="19" w:qFormat="1"/>
+    <w:lsdException w:name="Intense Emphasis" w:uiPriority="21" w:qFormat="1"/>
+    <w:lsdException w:name="Subtle Reference" w:uiPriority="31" w:qFormat="1"/>
+    <w:lsdException w:name="Intense Reference" w:uiPriority="32" w:qFormat="1"/>
+    <w:lsdException w:name="Book Title" w:uiPriority="33" w:qFormat="1"/>
+    <w:lsdException w:name="Bibliography" w:semiHidden="1" w:uiPriority="37" w:unhideWhenUsed="1"/>
+    <w:lsdException w:name="TOC Heading" w:semiHidden="1" w:uiPriority="39" w:unhideWhenUsed="1" w:qFormat="1"/>
+    <w:lsdException w:name="Plain Table 1" w:uiPriority="41"/>
+    <w:lsdException w:name="Plain Table 2" w:uiPriority="42"/>
+    <w:lsdException w:name="Plain Table 3" w:uiPriority="43"/>
+    <w:lsdException w:name="Plain Table 4" w:uiPriority="44"/>
+    <w:lsdException w:name="Plain Table 5" w:uiPriority="45"/>
+    <w:lsdException w:name="Grid Table Light" w:uiPriority="40"/>
+    <w:lsdException w:name="Grid Table 1 Light" w:uiPriority="46"/>
+    <w:lsdException w:name="Grid Table 2" w:uiPriority="47"/>
+    <w:lsdException w:name="Grid Table 3" w:uiPriority="48"/>
+    <w:lsdException w:name="Grid Table 4" w:uiPriority="49"/>
+    <w:lsdException w:name="Grid Table 5 Dark" w:uiPriority="50"/>
+    <w:lsdException w:name="Grid Table 6 Colorful" w:uiPriority="51"/>
+    <w:lsdException w:name="Grid Table 7 Colorful" w:uiPriority="52"/>
+    <w:lsdException w:name="Grid Table 1 Light Accent 1" w:uiPriority="46"/>
+    <w:lsdException w:name="Grid Table 2 Accent 1" w:uiPriority="47"/>
+    <w:lsdException w:name="Grid Table 3 Accent 1" w:uiPriority="48"/>
+    <w:lsdException w:name="Grid Table 4 Accent 1" w:uiPriority="49"/>
+    <w:lsdException w:name="Grid Table 5 Dark Accent 1" w:uiPriority="50"/>
+    <w:lsdException w:name="Grid Table 6 Colorful Accent 1" w:uiPriority="51"/>
+    <w:lsdException w:name="Grid Table 7 Colorful Accent 1" w:uiPriority="52"/>
+    <w:lsdException w:name="Grid Table 1 Light Accent 2" w:uiPriority="46"/>
+    <w:lsdException w:name="Grid Table 2 Accent 2" w:uiPriority="47"/>
+    <w:lsdException w:name="Grid Table 3 Accent 2" w:uiPriority="48"/>
+    <w:lsdException w:name="Grid Table 4 Accent 2" w:uiPriority="49"/>
+    <w:lsdException w:name="Grid Table 5 Dark Accent 2" w:uiPriority="50"/>
+    <w:lsdException w:name="Grid Table 6 Colorful Accent 2" w:uiPriority="51"/>
+    <w:lsdException w:name="Grid Table 7 Colorful Accent 2" w:uiPriority="52"/>
+    <w:lsdException w:name="Grid Table 1 Light Accent 3" w:uiPriority="46"/>
+    <w:lsdException w:name="Grid Table 2 Accent 3" w:uiPriority="47"/>
+    <w:lsdException w:name="Grid Table 3 Accent 3" w:uiPriority="48"/>
+    <w:lsdException w:name="Grid Table 4 Accent 3" w:uiPriority="49"/>
+    <w:lsdException w:name="Grid Table 5 Dark Accent 3" w:uiPriority="50"/>
+    <w:lsdException w:name="Grid Table 6 Colorful Accent 3" w:uiPriority="51"/>
+    <w:lsdException w:name="Grid Table 7 Colorful Accent 3" w:uiPriority="52"/>
+    <w:lsdException w:name="Grid Table 1 Light Accent 4" w:uiPriority="46"/>
+    <w:lsdException w:name="Grid Table 2 Accent 4" w:uiPriority="47"/>
+    <w:lsdException w:name="Grid Table 3 Accent 4" w:uiPriority="48"/>
+    <w:lsdException w:name="Grid Table 4 Accent 4" w:uiPriority="49"/>
+    <w:lsdException w:name="Grid Table 5 Dark Accent 4" w:uiPriority="50"/>
+    <w:lsdException w:name="Grid Table 6 Colorful Accent 4" w:uiPriority="51"/>
+    <w:lsdException w:name="Grid Table 7 Colorful Accent 4" w:uiPriority="52"/>
+    <w:lsdException w:name="Grid Table 1 Light Accent 5" w:uiPriority="46"/>
+    <w:lsdException w:name="Grid Table 2 Accent 5" w:uiPriority="47"/>
+    <w:lsdException w:name="Grid Table 3 Accent 5" w:uiPriority="48"/>
+    <w:lsdException w:name="Grid Table 4 Accent 5" w:uiPriority="49"/>
+    <w:lsdException w:name="Grid Table 5 Dark Accent 5" w:uiPriority="50"/>
+    <w:lsdException w:name="Grid Table 6 Colorful Accent 5" w:uiPriority="51"/>
+    <w:lsdException w:name="Grid Table 7 Colorful Accent 5" w:uiPriority="52"/>
+    <w:lsdException w:name="Grid Table 1 Light Accent 6" w:uiPriority="46"/>
+    <w:lsdException w:name="Grid Table 2 Accent 6" w:uiPriority="47"/>
+    <w:lsdException w:name="Grid Table 3 Accent 6" w:uiPriority="48"/>
+    <w:lsdException w:name="Grid Table 4 Accent 6" w:uiPriority="49"/>
+    <w:lsdException w:name="Grid Table 5 Dark Accent 6" w:uiPriority="50"/>
+    <w:lsdException w:name="Grid Table 6 Colorful Accent 6" w:uiPriority="51"/>
+    <w:lsdException w:name="Grid Table 7 Colorful Accent 6" w:uiPriority="52"/>
+    <w:lsdException w:name="List Table 1 Light" w:uiPriority="46"/>
+    <w:lsdException w:name="List Table 2" w:uiPriority="47"/>
+    <w:lsdException w:name="List Table 3" w:uiPriority="48"/>
+    <w:lsdException w:name="List Table 4" w:uiPriority="49"/>
+    <w:lsdException w:name="List Table 5 Dark" w:uiPriority="50"/>
+    <w:lsdException w:name="List Table 6 Colorful" w:uiPriority="51"/>
+    <w:lsdException w:name="List Table 7 Colorful" w:uiPriority="52"/>
+    <w:lsdException w:name="List Table 1 Light Accent 1" w:uiPriority="46"/>
+    <w:lsdException w:name="List Table 2 Accent 1" w:uiPriority="47"/>
+    <w:lsdException w:name="List Table 3 Accent 1" w:uiPriority="48"/>
+    <w:lsdException w:name="List Table 4 Accent 1" w:uiPriority="49"/>
+    <w:lsdException w:name="List Table 5 Dark Accent 1" w:uiPriority="50"/>
+    <w:lsdException w:name="List Table 6 Colorful Accent 1" w:uiPriority="51"/>
+    <w:lsdException w:name="List Table 7 Colorful Accent 1" w:uiPriority="52"/>
+    <w:lsdException w:name="List Table 1 Light Accent 2" w:uiPriority="46"/>
+    <w:lsdException w:name="List Table 2 Accent 2" w:uiPriority="47"/>
+    <w:lsdException w:name="List Table 3 Accent 2" w:uiPriority="48"/>
+    <w:lsdException w:name="List Table 4 Accent 2" w:uiPriority="49"/>
+    <w:lsdException w:name="List Table 5 Dark Accent 2" w:uiPriority="50"/>
+    <w:lsdException w:name="List Table 6 Colorful Accent 2" w:uiPriority="51"/>
+    <w:lsdException w:name="List Table 7 Colorful Accent 2" w:uiPriority="52"/>
+    <w:lsdException w:name="List Table 1 Light Accent 3" w:uiPriority="46"/>
+    <w:lsdException w:name="List Table 2 Accent 3" w:uiPriority="47"/>
+    <w:lsdException w:name="List Table 3 Accent 3" w:uiPriority="48"/>
+    <w:lsdException w:name="List Table 4 Accent 3" w:uiPriority="49"/>
+    <w:lsdException w:name="List Table 5 Dark Accent 3" w:uiPriority="50"/>
+    <w:lsdException w:name="List Table 6 Colorful Accent 3" w:uiPriority="51"/>
+    <w:lsdException w:name="List Table 7 Colorful Accent 3" w:uiPriority="52"/>
+    <w:lsdException w:name="List Table 1 Light Accent 4" w:uiPriority="46"/>
+    <w:lsdException w:name="List Table 2 Accent 4" w:uiPriority="47"/>
+    <w:lsdException w:name="List Table 3 Accent 4" w:uiPriority="48"/>
+    <w:lsdException w:name="List Table 4 Accent 4" w:uiPriority="49"/>
+    <w:lsdException w:name="List Table 5 Dark Accent 4" w:uiPriority="50"/>
+    <w:lsdException w:name="List Table 6 Colorful Accent 4" w:uiPriority="51"/>
+    <w:lsdException w:name="List Table 7 Colorful Accent 4" w:uiPriority="52"/>
+    <w:lsdException w:name="List Table 1 Light Accent 5" w:uiPriority="46"/>
+    <w:lsdException w:name="List Table 2 Accent 5" w:uiPriority="47"/>
+    <w:lsdException w:name="List Table 3 Accent 5" w:uiPriority="48"/>
+    <w:lsdException w:name="List Table 4 Accent 5" w:uiPriority="49"/>
+    <w:lsdException w:name="List Table 5 Dark Accent 5" w:uiPriority="50"/>
+    <w:lsdException w:name="List Table 6 Colorful Accent 5" w:uiPriority="51"/>
+    <w:lsdException w:name="List Table 7 Colorful Accent 5" w:uiPriority="52"/>
+    <w:lsdException w:name="List Table 1 Light Accent 6" w:uiPriority="46"/>
+    <w:lsdException w:name="List Table 2 Accent 6" w:uiPriority="47"/>
+    <w:lsdException w:name="List Table 3 Accent 6" w:uiPriority="48"/>
+    <w:lsdException w:name="List Table 4 Accent 6" w:uiPriority="49"/>
+    <w:lsdException w:name="List Table 5 Dark Accent 6" w:uiPriority="50"/>
+    <w:lsdException w:name="List Table 6 Colorful Accent 6" w:uiPriority="51"/>
+    <w:lsdException w:name="List Table 7 Colorful Accent 6" w:uiPriority="52"/>
+    <w:lsdException w:name="Mention" w:semiHidden="1" w:unhideWhenUsed="1"/>
+    <w:lsdException w:name="Smart Hyperlink" w:semiHidden="1" w:unhideWhenUsed="1"/>
+    <w:lsdException w:name="Hashtag" w:semiHidden="1" w:unhideWhenUsed="1"/>
+    <w:lsdException w:name="Unresolved Mention" w:semiHidden="1" w:unhideWhenUsed="1"/>
   </w:latentStyles>
   <w:style w:type="paragraph" w:default="1" w:styleId="Normal">
     <w:name w:val="Normal"/>
@@ -1741,255 +2262,8 @@
       <w:u w:val="single"/>
     </w:rPr>
   </w:style>
-  <w:style w:type="character" w:customStyle="1" w:styleId="UnresolvedMention">
-    <w:name w:val="Unresolved Mention"/>
-    <w:basedOn w:val="DefaultParagraphFont"/>
-    <w:uiPriority w:val="99"/>
-    <w:semiHidden/>
-    <w:unhideWhenUsed/>
-    <w:rsid w:val="00BC02A5"/>
-    <w:rPr>
-      <w:color w:val="605E5C"/>
-      <w:shd w:val="clear" w:color="auto" w:fill="E1DFDD"/>
-    </w:rPr>
-  </w:style>
-  <w:style w:type="character" w:styleId="FollowedHyperlink">
-    <w:name w:val="FollowedHyperlink"/>
-    <w:basedOn w:val="DefaultParagraphFont"/>
-    <w:uiPriority w:val="99"/>
-    <w:semiHidden/>
-    <w:unhideWhenUsed/>
-    <w:rsid w:val="002A7B12"/>
-    <w:rPr>
-      <w:color w:val="954F72" w:themeColor="followedHyperlink"/>
-      <w:u w:val="single"/>
-    </w:rPr>
-  </w:style>
-</w:styles>
-</file>
-
-<file path=word/stylesWithEffects.xml><?xml version="1.0" encoding="utf-8"?>
-<w:styles xmlns:wpc="http://schemas.microsoft.com/office/word/2010/wordprocessingCanvas" xmlns:mc="http://schemas.openxmlformats.org/markup-compatibility/2006" xmlns:o="urn:schemas-microsoft-com:office:office" xmlns:r="http://schemas.openxmlformats.org/officeDocument/2006/relationships" xmlns:m="http://schemas.openxmlformats.org/officeDocument/2006/math" xmlns:v="urn:schemas-microsoft-com:vml" xmlns:wp14="http://schemas.microsoft.com/office/word/2010/wordprocessingDrawing" xmlns:wp="http://schemas.openxmlformats.org/drawingml/2006/wordprocessingDrawing" xmlns:w10="urn:schemas-microsoft-com:office:word" xmlns:w="http://schemas.openxmlformats.org/wordprocessingml/2006/main" xmlns:w14="http://schemas.microsoft.com/office/word/2010/wordml" xmlns:wpg="http://schemas.microsoft.com/office/word/2010/wordprocessingGroup" xmlns:wpi="http://schemas.microsoft.com/office/word/2010/wordprocessingInk" xmlns:wne="http://schemas.microsoft.com/office/word/2006/wordml" xmlns:wps="http://schemas.microsoft.com/office/word/2010/wordprocessingShape" mc:Ignorable="w14 wp14">
-  <w:docDefaults>
-    <w:rPrDefault>
-      <w:rPr>
-        <w:rFonts w:asciiTheme="minorHAnsi" w:eastAsiaTheme="minorHAnsi" w:hAnsiTheme="minorHAnsi" w:cstheme="minorBidi"/>
-        <w:sz w:val="22"/>
-        <w:szCs w:val="22"/>
-        <w:lang w:val="en-US" w:eastAsia="en-US" w:bidi="ar-SA"/>
-      </w:rPr>
-    </w:rPrDefault>
-    <w:pPrDefault>
-      <w:pPr>
-        <w:spacing w:after="160" w:line="259" w:lineRule="auto"/>
-      </w:pPr>
-    </w:pPrDefault>
-  </w:docDefaults>
-  <w:latentStyles w:defLockedState="0" w:defUIPriority="99" w:defSemiHidden="1" w:defUnhideWhenUsed="1" w:defQFormat="0" w:count="267">
-    <w:lsdException w:name="Normal" w:semiHidden="0" w:uiPriority="0" w:unhideWhenUsed="0" w:qFormat="1"/>
-    <w:lsdException w:name="heading 1" w:semiHidden="0" w:uiPriority="9" w:unhideWhenUsed="0" w:qFormat="1"/>
-    <w:lsdException w:name="heading 2" w:uiPriority="9" w:qFormat="1"/>
-    <w:lsdException w:name="heading 3" w:uiPriority="9" w:qFormat="1"/>
-    <w:lsdException w:name="heading 4" w:uiPriority="9" w:qFormat="1"/>
-    <w:lsdException w:name="heading 5" w:uiPriority="9" w:qFormat="1"/>
-    <w:lsdException w:name="heading 6" w:uiPriority="9" w:qFormat="1"/>
-    <w:lsdException w:name="heading 7" w:uiPriority="9" w:qFormat="1"/>
-    <w:lsdException w:name="heading 8" w:uiPriority="9" w:qFormat="1"/>
-    <w:lsdException w:name="heading 9" w:uiPriority="9" w:qFormat="1"/>
-    <w:lsdException w:name="toc 1" w:uiPriority="39"/>
-    <w:lsdException w:name="toc 2" w:uiPriority="39"/>
-    <w:lsdException w:name="toc 3" w:uiPriority="39"/>
-    <w:lsdException w:name="toc 4" w:uiPriority="39"/>
-    <w:lsdException w:name="toc 5" w:uiPriority="39"/>
-    <w:lsdException w:name="toc 6" w:uiPriority="39"/>
-    <w:lsdException w:name="toc 7" w:uiPriority="39"/>
-    <w:lsdException w:name="toc 8" w:uiPriority="39"/>
-    <w:lsdException w:name="toc 9" w:uiPriority="39"/>
-    <w:lsdException w:name="caption" w:uiPriority="35" w:qFormat="1"/>
-    <w:lsdException w:name="Title" w:semiHidden="0" w:uiPriority="10" w:unhideWhenUsed="0" w:qFormat="1"/>
-    <w:lsdException w:name="Default Paragraph Font" w:uiPriority="1"/>
-    <w:lsdException w:name="Subtitle" w:semiHidden="0" w:uiPriority="11" w:unhideWhenUsed="0" w:qFormat="1"/>
-    <w:lsdException w:name="Strong" w:semiHidden="0" w:uiPriority="22" w:unhideWhenUsed="0" w:qFormat="1"/>
-    <w:lsdException w:name="Emphasis" w:semiHidden="0" w:uiPriority="20" w:unhideWhenUsed="0" w:qFormat="1"/>
-    <w:lsdException w:name="Table Grid" w:semiHidden="0" w:uiPriority="39" w:unhideWhenUsed="0"/>
-    <w:lsdException w:name="Placeholder Text" w:unhideWhenUsed="0"/>
-    <w:lsdException w:name="No Spacing" w:semiHidden="0" w:uiPriority="1" w:unhideWhenUsed="0" w:qFormat="1"/>
-    <w:lsdException w:name="Light Shading" w:semiHidden="0" w:uiPriority="60" w:unhideWhenUsed="0"/>
-    <w:lsdException w:name="Light List" w:semiHidden="0" w:uiPriority="61" w:unhideWhenUsed="0"/>
-    <w:lsdException w:name="Light Grid" w:semiHidden="0" w:uiPriority="62" w:unhideWhenUsed="0"/>
-    <w:lsdException w:name="Medium Shading 1" w:semiHidden="0" w:uiPriority="63" w:unhideWhenUsed="0"/>
-    <w:lsdException w:name="Medium Shading 2" w:semiHidden="0" w:uiPriority="64" w:unhideWhenUsed="0"/>
-    <w:lsdException w:name="Medium List 1" w:semiHidden="0" w:uiPriority="65" w:unhideWhenUsed="0"/>
-    <w:lsdException w:name="Medium List 2" w:semiHidden="0" w:uiPriority="66" w:unhideWhenUsed="0"/>
-    <w:lsdException w:name="Medium Grid 1" w:semiHidden="0" w:uiPriority="67" w:unhideWhenUsed="0"/>
-    <w:lsdException w:name="Medium Grid 2" w:semiHidden="0" w:uiPriority="68" w:unhideWhenUsed="0"/>
-    <w:lsdException w:name="Medium Grid 3" w:semiHidden="0" w:uiPriority="69" w:unhideWhenUsed="0"/>
-    <w:lsdException w:name="Dark List" w:semiHidden="0" w:uiPriority="70" w:unhideWhenUsed="0"/>
-    <w:lsdException w:name="Colorful Shading" w:semiHidden="0" w:uiPriority="71" w:unhideWhenUsed="0"/>
-    <w:lsdException w:name="Colorful List" w:semiHidden="0" w:uiPriority="72" w:unhideWhenUsed="0"/>
-    <w:lsdException w:name="Colorful Grid" w:semiHidden="0" w:uiPriority="73" w:unhideWhenUsed="0"/>
-    <w:lsdException w:name="Light Shading Accent 1" w:semiHidden="0" w:uiPriority="60" w:unhideWhenUsed="0"/>
-    <w:lsdException w:name="Light List Accent 1" w:semiHidden="0" w:uiPriority="61" w:unhideWhenUsed="0"/>
-    <w:lsdException w:name="Light Grid Accent 1" w:semiHidden="0" w:uiPriority="62" w:unhideWhenUsed="0"/>
-    <w:lsdException w:name="Medium Shading 1 Accent 1" w:semiHidden="0" w:uiPriority="63" w:unhideWhenUsed="0"/>
-    <w:lsdException w:name="Medium Shading 2 Accent 1" w:semiHidden="0" w:uiPriority="64" w:unhideWhenUsed="0"/>
-    <w:lsdException w:name="Medium List 1 Accent 1" w:semiHidden="0" w:uiPriority="65" w:unhideWhenUsed="0"/>
-    <w:lsdException w:name="Revision" w:unhideWhenUsed="0"/>
-    <w:lsdException w:name="List Paragraph" w:semiHidden="0" w:uiPriority="34" w:unhideWhenUsed="0" w:qFormat="1"/>
-    <w:lsdException w:name="Quote" w:semiHidden="0" w:uiPriority="29" w:unhideWhenUsed="0" w:qFormat="1"/>
-    <w:lsdException w:name="Intense Quote" w:semiHidden="0" w:uiPriority="30" w:unhideWhenUsed="0" w:qFormat="1"/>
-    <w:lsdException w:name="Medium List 2 Accent 1" w:semiHidden="0" w:uiPriority="66" w:unhideWhenUsed="0"/>
-    <w:lsdException w:name="Medium Grid 1 Accent 1" w:semiHidden="0" w:uiPriority="67" w:unhideWhenUsed="0"/>
-    <w:lsdException w:name="Medium Grid 2 Accent 1" w:semiHidden="0" w:uiPriority="68" w:unhideWhenUsed="0"/>
-    <w:lsdException w:name="Medium Grid 3 Accent 1" w:semiHidden="0" w:uiPriority="69" w:unhideWhenUsed="0"/>
-    <w:lsdException w:name="Dark List Accent 1" w:semiHidden="0" w:uiPriority="70" w:unhideWhenUsed="0"/>
-    <w:lsdException w:name="Colorful Shading Accent 1" w:semiHidden="0" w:uiPriority="71" w:unhideWhenUsed="0"/>
-    <w:lsdException w:name="Colorful List Accent 1" w:semiHidden="0" w:uiPriority="72" w:unhideWhenUsed="0"/>
-    <w:lsdException w:name="Colorful Grid Accent 1" w:semiHidden="0" w:uiPriority="73" w:unhideWhenUsed="0"/>
-    <w:lsdException w:name="Light Shading Accent 2" w:semiHidden="0" w:uiPriority="60" w:unhideWhenUsed="0"/>
-    <w:lsdException w:name="Light List Accent 2" w:semiHidden="0" w:uiPriority="61" w:unhideWhenUsed="0"/>
-    <w:lsdException w:name="Light Grid Accent 2" w:semiHidden="0" w:uiPriority="62" w:unhideWhenUsed="0"/>
-    <w:lsdException w:name="Medium Shading 1 Accent 2" w:semiHidden="0" w:uiPriority="63" w:unhideWhenUsed="0"/>
-    <w:lsdException w:name="Medium Shading 2 Accent 2" w:semiHidden="0" w:uiPriority="64" w:unhideWhenUsed="0"/>
-    <w:lsdException w:name="Medium List 1 Accent 2" w:semiHidden="0" w:uiPriority="65" w:unhideWhenUsed="0"/>
-    <w:lsdException w:name="Medium List 2 Accent 2" w:semiHidden="0" w:uiPriority="66" w:unhideWhenUsed="0"/>
-    <w:lsdException w:name="Medium Grid 1 Accent 2" w:semiHidden="0" w:uiPriority="67" w:unhideWhenUsed="0"/>
-    <w:lsdException w:name="Medium Grid 2 Accent 2" w:semiHidden="0" w:uiPriority="68" w:unhideWhenUsed="0"/>
-    <w:lsdException w:name="Medium Grid 3 Accent 2" w:semiHidden="0" w:uiPriority="69" w:unhideWhenUsed="0"/>
-    <w:lsdException w:name="Dark List Accent 2" w:semiHidden="0" w:uiPriority="70" w:unhideWhenUsed="0"/>
-    <w:lsdException w:name="Colorful Shading Accent 2" w:semiHidden="0" w:uiPriority="71" w:unhideWhenUsed="0"/>
-    <w:lsdException w:name="Colorful List Accent 2" w:semiHidden="0" w:uiPriority="72" w:unhideWhenUsed="0"/>
-    <w:lsdException w:name="Colorful Grid Accent 2" w:semiHidden="0" w:uiPriority="73" w:unhideWhenUsed="0"/>
-    <w:lsdException w:name="Light Shading Accent 3" w:semiHidden="0" w:uiPriority="60" w:unhideWhenUsed="0"/>
-    <w:lsdException w:name="Light List Accent 3" w:semiHidden="0" w:uiPriority="61" w:unhideWhenUsed="0"/>
-    <w:lsdException w:name="Light Grid Accent 3" w:semiHidden="0" w:uiPriority="62" w:unhideWhenUsed="0"/>
-    <w:lsdException w:name="Medium Shading 1 Accent 3" w:semiHidden="0" w:uiPriority="63" w:unhideWhenUsed="0"/>
-    <w:lsdException w:name="Medium Shading 2 Accent 3" w:semiHidden="0" w:uiPriority="64" w:unhideWhenUsed="0"/>
-    <w:lsdException w:name="Medium List 1 Accent 3" w:semiHidden="0" w:uiPriority="65" w:unhideWhenUsed="0"/>
-    <w:lsdException w:name="Medium List 2 Accent 3" w:semiHidden="0" w:uiPriority="66" w:unhideWhenUsed="0"/>
-    <w:lsdException w:name="Medium Grid 1 Accent 3" w:semiHidden="0" w:uiPriority="67" w:unhideWhenUsed="0"/>
-    <w:lsdException w:name="Medium Grid 2 Accent 3" w:semiHidden="0" w:uiPriority="68" w:unhideWhenUsed="0"/>
-    <w:lsdException w:name="Medium Grid 3 Accent 3" w:semiHidden="0" w:uiPriority="69" w:unhideWhenUsed="0"/>
-    <w:lsdException w:name="Dark List Accent 3" w:semiHidden="0" w:uiPriority="70" w:unhideWhenUsed="0"/>
-    <w:lsdException w:name="Colorful Shading Accent 3" w:semiHidden="0" w:uiPriority="71" w:unhideWhenUsed="0"/>
-    <w:lsdException w:name="Colorful List Accent 3" w:semiHidden="0" w:uiPriority="72" w:unhideWhenUsed="0"/>
-    <w:lsdException w:name="Colorful Grid Accent 3" w:semiHidden="0" w:uiPriority="73" w:unhideWhenUsed="0"/>
-    <w:lsdException w:name="Light Shading Accent 4" w:semiHidden="0" w:uiPriority="60" w:unhideWhenUsed="0"/>
-    <w:lsdException w:name="Light List Accent 4" w:semiHidden="0" w:uiPriority="61" w:unhideWhenUsed="0"/>
-    <w:lsdException w:name="Light Grid Accent 4" w:semiHidden="0" w:uiPriority="62" w:unhideWhenUsed="0"/>
-    <w:lsdException w:name="Medium Shading 1 Accent 4" w:semiHidden="0" w:uiPriority="63" w:unhideWhenUsed="0"/>
-    <w:lsdException w:name="Medium Shading 2 Accent 4" w:semiHidden="0" w:uiPriority="64" w:unhideWhenUsed="0"/>
-    <w:lsdException w:name="Medium List 1 Accent 4" w:semiHidden="0" w:uiPriority="65" w:unhideWhenUsed="0"/>
-    <w:lsdException w:name="Medium List 2 Accent 4" w:semiHidden="0" w:uiPriority="66" w:unhideWhenUsed="0"/>
-    <w:lsdException w:name="Medium Grid 1 Accent 4" w:semiHidden="0" w:uiPriority="67" w:unhideWhenUsed="0"/>
-    <w:lsdException w:name="Medium Grid 2 Accent 4" w:semiHidden="0" w:uiPriority="68" w:unhideWhenUsed="0"/>
-    <w:lsdException w:name="Medium Grid 3 Accent 4" w:semiHidden="0" w:uiPriority="69" w:unhideWhenUsed="0"/>
-    <w:lsdException w:name="Dark List Accent 4" w:semiHidden="0" w:uiPriority="70" w:unhideWhenUsed="0"/>
-    <w:lsdException w:name="Colorful Shading Accent 4" w:semiHidden="0" w:uiPriority="71" w:unhideWhenUsed="0"/>
-    <w:lsdException w:name="Colorful List Accent 4" w:semiHidden="0" w:uiPriority="72" w:unhideWhenUsed="0"/>
-    <w:lsdException w:name="Colorful Grid Accent 4" w:semiHidden="0" w:uiPriority="73" w:unhideWhenUsed="0"/>
-    <w:lsdException w:name="Light Shading Accent 5" w:semiHidden="0" w:uiPriority="60" w:unhideWhenUsed="0"/>
-    <w:lsdException w:name="Light List Accent 5" w:semiHidden="0" w:uiPriority="61" w:unhideWhenUsed="0"/>
-    <w:lsdException w:name="Light Grid Accent 5" w:semiHidden="0" w:uiPriority="62" w:unhideWhenUsed="0"/>
-    <w:lsdException w:name="Medium Shading 1 Accent 5" w:semiHidden="0" w:uiPriority="63" w:unhideWhenUsed="0"/>
-    <w:lsdException w:name="Medium Shading 2 Accent 5" w:semiHidden="0" w:uiPriority="64" w:unhideWhenUsed="0"/>
-    <w:lsdException w:name="Medium List 1 Accent 5" w:semiHidden="0" w:uiPriority="65" w:unhideWhenUsed="0"/>
-    <w:lsdException w:name="Medium List 2 Accent 5" w:semiHidden="0" w:uiPriority="66" w:unhideWhenUsed="0"/>
-    <w:lsdException w:name="Medium Grid 1 Accent 5" w:semiHidden="0" w:uiPriority="67" w:unhideWhenUsed="0"/>
-    <w:lsdException w:name="Medium Grid 2 Accent 5" w:semiHidden="0" w:uiPriority="68" w:unhideWhenUsed="0"/>
-    <w:lsdException w:name="Medium Grid 3 Accent 5" w:semiHidden="0" w:uiPriority="69" w:unhideWhenUsed="0"/>
-    <w:lsdException w:name="Dark List Accent 5" w:semiHidden="0" w:uiPriority="70" w:unhideWhenUsed="0"/>
-    <w:lsdException w:name="Colorful Shading Accent 5" w:semiHidden="0" w:uiPriority="71" w:unhideWhenUsed="0"/>
-    <w:lsdException w:name="Colorful List Accent 5" w:semiHidden="0" w:uiPriority="72" w:unhideWhenUsed="0"/>
-    <w:lsdException w:name="Colorful Grid Accent 5" w:semiHidden="0" w:uiPriority="73" w:unhideWhenUsed="0"/>
-    <w:lsdException w:name="Light Shading Accent 6" w:semiHidden="0" w:uiPriority="60" w:unhideWhenUsed="0"/>
-    <w:lsdException w:name="Light List Accent 6" w:semiHidden="0" w:uiPriority="61" w:unhideWhenUsed="0"/>
-    <w:lsdException w:name="Light Grid Accent 6" w:semiHidden="0" w:uiPriority="62" w:unhideWhenUsed="0"/>
-    <w:lsdException w:name="Medium Shading 1 Accent 6" w:semiHidden="0" w:uiPriority="63" w:unhideWhenUsed="0"/>
-    <w:lsdException w:name="Medium Shading 2 Accent 6" w:semiHidden="0" w:uiPriority="64" w:unhideWhenUsed="0"/>
-    <w:lsdException w:name="Medium List 1 Accent 6" w:semiHidden="0" w:uiPriority="65" w:unhideWhenUsed="0"/>
-    <w:lsdException w:name="Medium List 2 Accent 6" w:semiHidden="0" w:uiPriority="66" w:unhideWhenUsed="0"/>
-    <w:lsdException w:name="Medium Grid 1 Accent 6" w:semiHidden="0" w:uiPriority="67" w:unhideWhenUsed="0"/>
-    <w:lsdException w:name="Medium Grid 2 Accent 6" w:semiHidden="0" w:uiPriority="68" w:unhideWhenUsed="0"/>
-    <w:lsdException w:name="Medium Grid 3 Accent 6" w:semiHidden="0" w:uiPriority="69" w:unhideWhenUsed="0"/>
-    <w:lsdException w:name="Dark List Accent 6" w:semiHidden="0" w:uiPriority="70" w:unhideWhenUsed="0"/>
-    <w:lsdException w:name="Colorful Shading Accent 6" w:semiHidden="0" w:uiPriority="71" w:unhideWhenUsed="0"/>
-    <w:lsdException w:name="Colorful List Accent 6" w:semiHidden="0" w:uiPriority="72" w:unhideWhenUsed="0"/>
-    <w:lsdException w:name="Colorful Grid Accent 6" w:semiHidden="0" w:uiPriority="73" w:unhideWhenUsed="0"/>
-    <w:lsdException w:name="Subtle Emphasis" w:semiHidden="0" w:uiPriority="19" w:unhideWhenUsed="0" w:qFormat="1"/>
-    <w:lsdException w:name="Intense Emphasis" w:semiHidden="0" w:uiPriority="21" w:unhideWhenUsed="0" w:qFormat="1"/>
-    <w:lsdException w:name="Subtle Reference" w:semiHidden="0" w:uiPriority="31" w:unhideWhenUsed="0" w:qFormat="1"/>
-    <w:lsdException w:name="Intense Reference" w:semiHidden="0" w:uiPriority="32" w:unhideWhenUsed="0" w:qFormat="1"/>
-    <w:lsdException w:name="Book Title" w:semiHidden="0" w:uiPriority="33" w:unhideWhenUsed="0" w:qFormat="1"/>
-    <w:lsdException w:name="Bibliography" w:uiPriority="37"/>
-    <w:lsdException w:name="TOC Heading" w:uiPriority="39" w:qFormat="1"/>
-  </w:latentStyles>
-  <w:style w:type="paragraph" w:default="1" w:styleId="Normal">
-    <w:name w:val="Normal"/>
-    <w:qFormat/>
-    <w:rsid w:val="00F00270"/>
-  </w:style>
-  <w:style w:type="character" w:default="1" w:styleId="DefaultParagraphFont">
-    <w:name w:val="Default Paragraph Font"/>
-    <w:uiPriority w:val="1"/>
-    <w:semiHidden/>
-    <w:unhideWhenUsed/>
-  </w:style>
-  <w:style w:type="table" w:default="1" w:styleId="TableNormal">
-    <w:name w:val="Normal Table"/>
-    <w:uiPriority w:val="99"/>
-    <w:semiHidden/>
-    <w:unhideWhenUsed/>
-    <w:tblPr>
-      <w:tblInd w:w="0" w:type="dxa"/>
-      <w:tblCellMar>
-        <w:top w:w="0" w:type="dxa"/>
-        <w:left w:w="108" w:type="dxa"/>
-        <w:bottom w:w="0" w:type="dxa"/>
-        <w:right w:w="108" w:type="dxa"/>
-      </w:tblCellMar>
-    </w:tblPr>
-  </w:style>
-  <w:style w:type="numbering" w:default="1" w:styleId="NoList">
-    <w:name w:val="No List"/>
-    <w:uiPriority w:val="99"/>
-    <w:semiHidden/>
-    <w:unhideWhenUsed/>
-  </w:style>
-  <w:style w:type="paragraph" w:styleId="NormalWeb">
-    <w:name w:val="Normal (Web)"/>
-    <w:basedOn w:val="Normal"/>
-    <w:uiPriority w:val="99"/>
-    <w:semiHidden/>
-    <w:unhideWhenUsed/>
-    <w:rsid w:val="001F6C93"/>
-    <w:pPr>
-      <w:spacing w:before="100" w:beforeAutospacing="1" w:after="100" w:afterAutospacing="1" w:line="240" w:lineRule="auto"/>
-    </w:pPr>
-    <w:rPr>
-      <w:rFonts w:ascii="Times New Roman" w:eastAsia="Times New Roman" w:hAnsi="Times New Roman" w:cs="Times New Roman"/>
-      <w:sz w:val="24"/>
-      <w:szCs w:val="24"/>
-    </w:rPr>
-  </w:style>
-  <w:style w:type="character" w:customStyle="1" w:styleId="apple-tab-span">
-    <w:name w:val="apple-tab-span"/>
-    <w:basedOn w:val="DefaultParagraphFont"/>
-    <w:rsid w:val="001F6C93"/>
-  </w:style>
-  <w:style w:type="character" w:styleId="Hyperlink">
-    <w:name w:val="Hyperlink"/>
-    <w:basedOn w:val="DefaultParagraphFont"/>
-    <w:uiPriority w:val="99"/>
-    <w:unhideWhenUsed/>
-    <w:rsid w:val="001F6C93"/>
-    <w:rPr>
-      <w:color w:val="0000FF"/>
-      <w:u w:val="single"/>
-    </w:rPr>
-  </w:style>
-  <w:style w:type="character" w:customStyle="1" w:styleId="UnresolvedMention">
-    <w:name w:val="Unresolved Mention"/>
+  <w:style w:type="character" w:customStyle="1" w:styleId="UnresolvedMention1">
+    <w:name w:val="Unresolved Mention1"/>
     <w:basedOn w:val="DefaultParagraphFont"/>
     <w:uiPriority w:val="99"/>
     <w:semiHidden/>
@@ -2304,7 +2578,7 @@
   <a:extraClrSchemeLst/>
   <a:extLst>
     <a:ext uri="{05A4C25C-085E-4340-85A3-A5531E510DB2}">
-      <thm15:themeFamily xmlns="" xmlns:thm15="http://schemas.microsoft.com/office/thememl/2012/main" name="Office Theme" id="{62F939B6-93AF-4DB8-9C6B-D6C7DFDC589F}" vid="{4A3C46E8-61CC-4603-A589-7422A47A8E4A}"/>
+      <thm15:themeFamily xmlns:thm15="http://schemas.microsoft.com/office/thememl/2012/main" name="Office Theme" id="{62F939B6-93AF-4DB8-9C6B-D6C7DFDC589F}" vid="{4A3C46E8-61CC-4603-A589-7422A47A8E4A}"/>
     </a:ext>
   </a:extLst>
 </a:theme>

</xml_diff>

<commit_message>
List of Problems in Road Traffic Accidents
</commit_message>
<xml_diff>
--- a/Analysis of Road Traffic Accident in Metro Manila.docx
+++ b/Analysis of Road Traffic Accident in Metro Manila.docx
@@ -1,6 +1,6 @@
 
 <file path=word/document.xml><?xml version="1.0" encoding="utf-8"?>
-<w:document xmlns:wpc="http://schemas.microsoft.com/office/word/2010/wordprocessingCanvas" xmlns:cx="http://schemas.microsoft.com/office/drawing/2014/chartex" xmlns:cx1="http://schemas.microsoft.com/office/drawing/2015/9/8/chartex" xmlns:cx2="http://schemas.microsoft.com/office/drawing/2015/10/21/chartex" xmlns:cx3="http://schemas.microsoft.com/office/drawing/2016/5/9/chartex" xmlns:cx4="http://schemas.microsoft.com/office/drawing/2016/5/10/chartex" xmlns:cx5="http://schemas.microsoft.com/office/drawing/2016/5/11/chartex" xmlns:cx6="http://schemas.microsoft.com/office/drawing/2016/5/12/chartex" xmlns:cx7="http://schemas.microsoft.com/office/drawing/2016/5/13/chartex" xmlns:cx8="http://schemas.microsoft.com/office/drawing/2016/5/14/chartex" xmlns:mc="http://schemas.openxmlformats.org/markup-compatibility/2006" xmlns:aink="http://schemas.microsoft.com/office/drawing/2016/ink" xmlns:am3d="http://schemas.microsoft.com/office/drawing/2017/model3d" xmlns:o="urn:schemas-microsoft-com:office:office" xmlns:r="http://schemas.openxmlformats.org/officeDocument/2006/relationships" xmlns:m="http://schemas.openxmlformats.org/officeDocument/2006/math" xmlns:v="urn:schemas-microsoft-com:vml" xmlns:wp14="http://schemas.microsoft.com/office/word/2010/wordprocessingDrawing" xmlns:wp="http://schemas.openxmlformats.org/drawingml/2006/wordprocessingDrawing" xmlns:w10="urn:schemas-microsoft-com:office:word" xmlns:w="http://schemas.openxmlformats.org/wordprocessingml/2006/main" xmlns:w14="http://schemas.microsoft.com/office/word/2010/wordml" xmlns:w15="http://schemas.microsoft.com/office/word/2012/wordml" xmlns:w16cid="http://schemas.microsoft.com/office/word/2016/wordml/cid" xmlns:w16se="http://schemas.microsoft.com/office/word/2015/wordml/symex" xmlns:wpg="http://schemas.microsoft.com/office/word/2010/wordprocessingGroup" xmlns:wpi="http://schemas.microsoft.com/office/word/2010/wordprocessingInk" xmlns:wne="http://schemas.microsoft.com/office/word/2006/wordml" xmlns:wps="http://schemas.microsoft.com/office/word/2010/wordprocessingShape" mc:Ignorable="w14 w15 w16se w16cid wp14">
+<w:document xmlns:wpc="http://schemas.microsoft.com/office/word/2010/wordprocessingCanvas" xmlns:mc="http://schemas.openxmlformats.org/markup-compatibility/2006" xmlns:o="urn:schemas-microsoft-com:office:office" xmlns:r="http://schemas.openxmlformats.org/officeDocument/2006/relationships" xmlns:m="http://schemas.openxmlformats.org/officeDocument/2006/math" xmlns:v="urn:schemas-microsoft-com:vml" xmlns:wp14="http://schemas.microsoft.com/office/word/2010/wordprocessingDrawing" xmlns:wp="http://schemas.openxmlformats.org/drawingml/2006/wordprocessingDrawing" xmlns:w10="urn:schemas-microsoft-com:office:word" xmlns:w="http://schemas.openxmlformats.org/wordprocessingml/2006/main" xmlns:w14="http://schemas.microsoft.com/office/word/2010/wordml" xmlns:w15="http://schemas.microsoft.com/office/word/2012/wordml" xmlns:wpg="http://schemas.microsoft.com/office/word/2010/wordprocessingGroup" xmlns:wpi="http://schemas.microsoft.com/office/word/2010/wordprocessingInk" xmlns:wne="http://schemas.microsoft.com/office/word/2006/wordml" xmlns:wps="http://schemas.microsoft.com/office/word/2010/wordprocessingShape" mc:Ignorable="w14 w15 wp14">
   <w:body>
     <w:p>
       <w:pPr>
@@ -403,109 +403,496 @@
           <w:sz w:val="24"/>
           <w:szCs w:val="24"/>
         </w:rPr>
-        <w:t xml:space="preserve"> both human and material loss. Drivers' carelessness, as well as their ignorance and disdain for traffic rules, are to blame. The variables that impact the severity of traffic collisions </w:t>
+        <w:t xml:space="preserve"> both human and material loss. Drivers' carelessness, as well as their ignorance and disdain for traffic rules, are to blame. The variables that impact the severity of traffic collisions The severity of road traffic accidents is influenced by several factors, including driver age, driving time, driving day, and province. Accidents have grown far too common in recent years. As the number of people who own cars in Metro Manila grows, so does the incidence of traffic incidents. In addition, people are becoming more careless </w:t>
+      </w:r>
+      <w:r>
+        <w:rPr>
+          <w:rFonts w:ascii="Times New Roman" w:eastAsia="Times New Roman" w:hAnsi="Times New Roman" w:cs="Times New Roman"/>
+          <w:color w:val="000000"/>
+          <w:sz w:val="24"/>
+          <w:szCs w:val="24"/>
+        </w:rPr>
+        <w:t>currently</w:t>
+      </w:r>
+      <w:r>
+        <w:rPr>
+          <w:rFonts w:ascii="Times New Roman" w:eastAsia="Times New Roman" w:hAnsi="Times New Roman" w:cs="Times New Roman"/>
+          <w:color w:val="000000"/>
+          <w:sz w:val="24"/>
+          <w:szCs w:val="24"/>
+        </w:rPr>
+        <w:t xml:space="preserve">. Only a small portion of the population adheres to traffic laws. Various kinds of transportation are available, especially in large urban areas. Furthermore, streets are </w:t>
+      </w:r>
+      <w:r>
+        <w:rPr>
+          <w:rFonts w:ascii="Times New Roman" w:eastAsia="Times New Roman" w:hAnsi="Times New Roman" w:cs="Times New Roman"/>
+          <w:color w:val="000000"/>
+          <w:sz w:val="24"/>
+          <w:szCs w:val="24"/>
+        </w:rPr>
+        <w:t>narrowing,</w:t>
+      </w:r>
+      <w:r>
+        <w:rPr>
+          <w:rFonts w:ascii="Times New Roman" w:eastAsia="Times New Roman" w:hAnsi="Times New Roman" w:cs="Times New Roman"/>
+          <w:color w:val="000000"/>
+          <w:sz w:val="24"/>
+          <w:szCs w:val="24"/>
+        </w:rPr>
+        <w:t xml:space="preserve"> and urban areas are becoming more densely populated. Furthermore, the most serious traffic incidents involve huge vehicles such as trucks and buses. To lower the number and severity of accidents, the government should improve traffic legislation. Because driving speed has been linked to accident severity, the government should consider enforcing speed restrictions, particularly late at night when traffic is light. It should act as a wake-up call to the government to build and strengthen safe driving infrastructure. The increasing number of cars on the road and, as a result, the increasing frequency of RTAs necessitates the implementation of traffic safety measures. The </w:t>
+      </w:r>
+      <w:r>
+        <w:rPr>
+          <w:rFonts w:ascii="Times New Roman" w:eastAsia="Times New Roman" w:hAnsi="Times New Roman" w:cs="Times New Roman"/>
+          <w:color w:val="000000"/>
+          <w:sz w:val="24"/>
+          <w:szCs w:val="24"/>
+        </w:rPr>
+        <w:t>fast-rising</w:t>
+      </w:r>
+      <w:r>
+        <w:rPr>
+          <w:rFonts w:ascii="Times New Roman" w:eastAsia="Times New Roman" w:hAnsi="Times New Roman" w:cs="Times New Roman"/>
+          <w:color w:val="000000"/>
+          <w:sz w:val="24"/>
+          <w:szCs w:val="24"/>
+        </w:rPr>
+        <w:t xml:space="preserve"> economy has aided the development of further RTAs as the usage of automobiles for transportation has increased (Johansson et al., 2014). Late-night driving, according to other studies, has a </w:t>
+      </w:r>
+      <w:r>
+        <w:rPr>
+          <w:rFonts w:ascii="Times New Roman" w:eastAsia="Times New Roman" w:hAnsi="Times New Roman" w:cs="Times New Roman"/>
+          <w:color w:val="000000"/>
+          <w:sz w:val="24"/>
+          <w:szCs w:val="24"/>
+        </w:rPr>
+        <w:t>consistent</w:t>
+      </w:r>
+      <w:r>
+        <w:rPr>
+          <w:rFonts w:ascii="Times New Roman" w:eastAsia="Times New Roman" w:hAnsi="Times New Roman" w:cs="Times New Roman"/>
+          <w:color w:val="000000"/>
+          <w:sz w:val="24"/>
+          <w:szCs w:val="24"/>
+        </w:rPr>
+        <w:t xml:space="preserve"> traffic flow. Drivers frequently speed up to take advantage of the steady flow of traffic. As a result, late-night occurrences are more likely to result in death. As a result, to reduce RTAs, additional traffic enforcement and traffic education measures are required. The purpose of this study is to </w:t>
+      </w:r>
+      <w:r>
+        <w:rPr>
+          <w:rFonts w:ascii="Times New Roman" w:eastAsia="Times New Roman" w:hAnsi="Times New Roman" w:cs="Times New Roman"/>
+          <w:color w:val="000000"/>
+          <w:sz w:val="24"/>
+          <w:szCs w:val="24"/>
+        </w:rPr>
+        <w:lastRenderedPageBreak/>
+        <w:t>look into the level of injuries suffered by victims of car accidents in Metro Manila. In addition, by identifying critical gaps and opportunities, this study intends to raise awareness in the region and push the government to take action to improve road safety.</w:t>
+      </w:r>
+    </w:p>
+    <w:p>
+      <w:pPr>
+        <w:spacing w:line="480" w:lineRule="auto"/>
+        <w:jc w:val="both"/>
+        <w:rPr>
+          <w:rFonts w:ascii="Times New Roman" w:eastAsia="Times New Roman" w:hAnsi="Times New Roman" w:cs="Times New Roman"/>
+          <w:sz w:val="24"/>
+          <w:szCs w:val="24"/>
+        </w:rPr>
+      </w:pPr>
+      <w:r>
+        <w:rPr>
+          <w:rFonts w:ascii="Times New Roman" w:eastAsia="Times New Roman" w:hAnsi="Times New Roman" w:cs="Times New Roman"/>
+          <w:b/>
+          <w:bCs/>
+          <w:color w:val="000000"/>
+          <w:sz w:val="24"/>
+          <w:szCs w:val="24"/>
+        </w:rPr>
+        <w:t>Problem Statement</w:t>
+      </w:r>
+    </w:p>
+    <w:p>
+      <w:pPr>
+        <w:spacing w:line="480" w:lineRule="auto"/>
+        <w:ind w:firstLine="720"/>
+        <w:jc w:val="both"/>
+        <w:rPr>
+          <w:rFonts w:ascii="Times New Roman" w:eastAsia="Times New Roman" w:hAnsi="Times New Roman" w:cs="Times New Roman"/>
+          <w:color w:val="000000"/>
+          <w:sz w:val="24"/>
+          <w:szCs w:val="24"/>
+        </w:rPr>
+      </w:pPr>
+      <w:r>
+        <w:rPr>
+          <w:rFonts w:ascii="Times New Roman" w:eastAsia="Times New Roman" w:hAnsi="Times New Roman" w:cs="Times New Roman"/>
+          <w:color w:val="000000"/>
+          <w:sz w:val="24"/>
+          <w:szCs w:val="24"/>
+        </w:rPr>
+        <w:t xml:space="preserve">Road traffic accidents are a big problem nowadays. Drivers paying less attention to various site routing signage on the road, as well as a lack of awareness of road traffic accidents, which causes harm to life and other vehicle properties. The state of Metro Manila's roadways has deteriorated significantly in recent years due to a variety of factors. Increased vehicle numbers, as well as a lack of sufficient road safety, are all contributing factors. In addition, interventions and a lack of enforcement legislation are only a few instances. </w:t>
+      </w:r>
+      <w:r>
+        <w:rPr>
+          <w:rFonts w:ascii="Times New Roman" w:eastAsia="Times New Roman" w:hAnsi="Times New Roman" w:cs="Times New Roman"/>
+          <w:color w:val="000000"/>
+          <w:sz w:val="24"/>
+          <w:szCs w:val="24"/>
+        </w:rPr>
+        <w:t>Over speeding</w:t>
+      </w:r>
+      <w:r>
+        <w:rPr>
+          <w:rFonts w:ascii="Times New Roman" w:eastAsia="Times New Roman" w:hAnsi="Times New Roman" w:cs="Times New Roman"/>
+          <w:color w:val="000000"/>
+          <w:sz w:val="24"/>
+          <w:szCs w:val="24"/>
+        </w:rPr>
+        <w:t xml:space="preserve"> kills or injures a high number of persons on the road when drivers disregard the speed limit and drive too fast. Some drivers use their cellphones while driving, diverting their focus away from the road. </w:t>
+      </w:r>
+    </w:p>
+    <w:p>
+      <w:pPr>
+        <w:spacing w:after="0" w:line="480" w:lineRule="auto"/>
+        <w:jc w:val="both"/>
+        <w:rPr>
+          <w:rFonts w:ascii="Times New Roman" w:eastAsia="Times New Roman" w:hAnsi="Times New Roman" w:cs="Times New Roman"/>
+          <w:b/>
+          <w:bCs/>
+          <w:color w:val="000000" w:themeColor="text1"/>
+          <w:sz w:val="24"/>
+          <w:szCs w:val="24"/>
+        </w:rPr>
+      </w:pPr>
+    </w:p>
+    <w:p>
+      <w:pPr>
+        <w:spacing w:after="0" w:line="480" w:lineRule="auto"/>
+        <w:jc w:val="both"/>
+        <w:rPr>
+          <w:rFonts w:ascii="Times New Roman" w:eastAsia="Times New Roman" w:hAnsi="Times New Roman" w:cs="Times New Roman"/>
+          <w:color w:val="000000" w:themeColor="text1"/>
+          <w:sz w:val="24"/>
+          <w:szCs w:val="24"/>
+        </w:rPr>
+      </w:pPr>
+      <w:bookmarkStart w:id="0" w:name="_GoBack"/>
+      <w:bookmarkEnd w:id="0"/>
+      <w:r>
+        <w:rPr>
+          <w:rFonts w:ascii="Times New Roman" w:eastAsia="Times New Roman" w:hAnsi="Times New Roman" w:cs="Times New Roman"/>
+          <w:b/>
+          <w:bCs/>
+          <w:color w:val="000000" w:themeColor="text1"/>
+          <w:sz w:val="24"/>
+          <w:szCs w:val="24"/>
+        </w:rPr>
+        <w:t>PROBLEM</w:t>
+      </w:r>
+    </w:p>
+    <w:p>
+      <w:pPr>
+        <w:spacing w:after="0" w:line="480" w:lineRule="auto"/>
+        <w:ind w:firstLine="720"/>
+        <w:jc w:val="both"/>
+        <w:rPr>
+          <w:rFonts w:ascii="Times New Roman" w:eastAsia="Times New Roman" w:hAnsi="Times New Roman" w:cs="Times New Roman"/>
+          <w:color w:val="000000" w:themeColor="text1"/>
+          <w:sz w:val="24"/>
+          <w:szCs w:val="24"/>
+        </w:rPr>
+      </w:pPr>
+      <w:r>
+        <w:rPr>
+          <w:rFonts w:ascii="Times New Roman" w:eastAsia="Times New Roman" w:hAnsi="Times New Roman" w:cs="Times New Roman"/>
+          <w:color w:val="000000" w:themeColor="text1"/>
+          <w:sz w:val="24"/>
+          <w:szCs w:val="24"/>
+        </w:rPr>
+        <w:t xml:space="preserve">A road accident is commonly defined as a collision between two or more vehicles, pedestrians, or an object that causes death, disability, or property damage. The leading cause of road accidents (26%) was driver error, followed by mechanical defects (12%), excessive speeding (18%), a drinking binge before driving (1%) and damaged roads (5 </w:t>
       </w:r>
       <w:proofErr w:type="gramStart"/>
       <w:r>
         <w:rPr>
           <w:rFonts w:ascii="Times New Roman" w:eastAsia="Times New Roman" w:hAnsi="Times New Roman" w:cs="Times New Roman"/>
-          <w:color w:val="000000"/>
-          <w:sz w:val="24"/>
-          <w:szCs w:val="24"/>
-        </w:rPr>
-        <w:t>The</w:t>
+          <w:color w:val="000000" w:themeColor="text1"/>
+          <w:sz w:val="24"/>
+          <w:szCs w:val="24"/>
+        </w:rPr>
+        <w:t>percent )</w:t>
       </w:r>
       <w:proofErr w:type="gramEnd"/>
       <w:r>
         <w:rPr>
           <w:rFonts w:ascii="Times New Roman" w:eastAsia="Times New Roman" w:hAnsi="Times New Roman" w:cs="Times New Roman"/>
-          <w:color w:val="000000"/>
-          <w:sz w:val="24"/>
-          <w:szCs w:val="24"/>
-        </w:rPr>
-        <w:t xml:space="preserve"> severity of road traffic accidents is influenced by several factors, including driver age, driving time, driving day, and province. Accidents have grown far too common in recent years. As the number of people who own cars in Metro Manila grows, so does the incidence of traffic incidents. In addition, people are becoming more careless </w:t>
-      </w:r>
-      <w:r>
-        <w:rPr>
-          <w:rFonts w:ascii="Times New Roman" w:eastAsia="Times New Roman" w:hAnsi="Times New Roman" w:cs="Times New Roman"/>
-          <w:color w:val="000000"/>
-          <w:sz w:val="24"/>
-          <w:szCs w:val="24"/>
-        </w:rPr>
-        <w:t>currently</w:t>
-      </w:r>
-      <w:r>
-        <w:rPr>
-          <w:rFonts w:ascii="Times New Roman" w:eastAsia="Times New Roman" w:hAnsi="Times New Roman" w:cs="Times New Roman"/>
-          <w:color w:val="000000"/>
-          <w:sz w:val="24"/>
-          <w:szCs w:val="24"/>
-        </w:rPr>
-        <w:t xml:space="preserve">. Only a small portion of the population adheres to traffic laws. Various kinds of transportation are available, especially in large urban areas. Furthermore, streets are </w:t>
-      </w:r>
-      <w:r>
-        <w:rPr>
-          <w:rFonts w:ascii="Times New Roman" w:eastAsia="Times New Roman" w:hAnsi="Times New Roman" w:cs="Times New Roman"/>
-          <w:color w:val="000000"/>
-          <w:sz w:val="24"/>
-          <w:szCs w:val="24"/>
-        </w:rPr>
-        <w:t>narrowing,</w:t>
-      </w:r>
-      <w:r>
-        <w:rPr>
-          <w:rFonts w:ascii="Times New Roman" w:eastAsia="Times New Roman" w:hAnsi="Times New Roman" w:cs="Times New Roman"/>
-          <w:color w:val="000000"/>
-          <w:sz w:val="24"/>
-          <w:szCs w:val="24"/>
-        </w:rPr>
-        <w:t xml:space="preserve"> and urban areas are becoming more densely populated. Furthermore, the most serious traffic incidents involve huge vehicles such as trucks and buses. To lower the number and severity of accidents, the government should improve traffic legislation. Because driving speed has been linked to accident severity, the government should consider enforcing speed restrictions, particularly late at night when traffic is light. It should act as a wake-up call to the government to build and strengthen safe driving infrastructure. The increasing number of cars on the road and, as a result, the increasing frequency of RTAs necessitates the implementation of traffic safety measures. The </w:t>
-      </w:r>
-      <w:r>
-        <w:rPr>
-          <w:rFonts w:ascii="Times New Roman" w:eastAsia="Times New Roman" w:hAnsi="Times New Roman" w:cs="Times New Roman"/>
-          <w:color w:val="000000"/>
-          <w:sz w:val="24"/>
-          <w:szCs w:val="24"/>
-        </w:rPr>
-        <w:t>fast-rising</w:t>
-      </w:r>
-      <w:r>
-        <w:rPr>
-          <w:rFonts w:ascii="Times New Roman" w:eastAsia="Times New Roman" w:hAnsi="Times New Roman" w:cs="Times New Roman"/>
-          <w:color w:val="000000"/>
-          <w:sz w:val="24"/>
-          <w:szCs w:val="24"/>
-        </w:rPr>
-        <w:t xml:space="preserve"> economy has aided the development of further RTAs as the usage of automobiles for transportation has increased (Johansson et al., 2014). Late-night driving, according to other studies, has a </w:t>
-      </w:r>
-      <w:r>
-        <w:rPr>
-          <w:rFonts w:ascii="Times New Roman" w:eastAsia="Times New Roman" w:hAnsi="Times New Roman" w:cs="Times New Roman"/>
-          <w:color w:val="000000"/>
-          <w:sz w:val="24"/>
-          <w:szCs w:val="24"/>
-        </w:rPr>
-        <w:t>consistent</w:t>
-      </w:r>
-      <w:r>
-        <w:rPr>
-          <w:rFonts w:ascii="Times New Roman" w:eastAsia="Times New Roman" w:hAnsi="Times New Roman" w:cs="Times New Roman"/>
-          <w:color w:val="000000"/>
-          <w:sz w:val="24"/>
-          <w:szCs w:val="24"/>
-        </w:rPr>
-        <w:t xml:space="preserve"> traffic flow. Drivers frequently speed up to take advantage of the steady flow of traffic. As a result, late-night occurrences are more likely to result in death. As a result, to reduce RTAs, additional traffic enforcement and traffic education measures are required. The purpose of this study is to </w:t>
-      </w:r>
-      <w:r>
-        <w:rPr>
-          <w:rFonts w:ascii="Times New Roman" w:eastAsia="Times New Roman" w:hAnsi="Times New Roman" w:cs="Times New Roman"/>
-          <w:color w:val="000000"/>
+          <w:color w:val="000000" w:themeColor="text1"/>
+          <w:sz w:val="24"/>
+          <w:szCs w:val="24"/>
+        </w:rPr>
+        <w:t>. These issues are mostly encountered in Metro Manila.</w:t>
+      </w:r>
+    </w:p>
+    <w:p>
+      <w:pPr>
+        <w:spacing w:after="0" w:line="480" w:lineRule="auto"/>
+        <w:rPr>
+          <w:rFonts w:ascii="Times New Roman" w:eastAsia="Times New Roman" w:hAnsi="Times New Roman" w:cs="Times New Roman"/>
+          <w:color w:val="000000" w:themeColor="text1"/>
+          <w:sz w:val="24"/>
+          <w:szCs w:val="24"/>
+        </w:rPr>
+      </w:pPr>
+    </w:p>
+    <w:p>
+      <w:pPr>
+        <w:spacing w:after="0" w:line="480" w:lineRule="auto"/>
+        <w:jc w:val="both"/>
+        <w:rPr>
+          <w:rFonts w:ascii="Times New Roman" w:eastAsia="Times New Roman" w:hAnsi="Times New Roman" w:cs="Times New Roman"/>
+          <w:color w:val="000000" w:themeColor="text1"/>
+          <w:sz w:val="24"/>
+          <w:szCs w:val="24"/>
+        </w:rPr>
+      </w:pPr>
+      <w:r>
+        <w:rPr>
+          <w:rFonts w:ascii="Times New Roman" w:eastAsia="Times New Roman" w:hAnsi="Times New Roman" w:cs="Times New Roman"/>
+          <w:color w:val="000000" w:themeColor="text1"/>
+          <w:sz w:val="24"/>
+          <w:szCs w:val="24"/>
+        </w:rPr>
+        <w:t>These are the Major reasons for traffic road accidents in Metro Manila;</w:t>
+      </w:r>
+    </w:p>
+    <w:p>
+      <w:pPr>
+        <w:spacing w:before="280" w:after="80" w:line="480" w:lineRule="auto"/>
+        <w:jc w:val="both"/>
+        <w:outlineLvl w:val="2"/>
+        <w:rPr>
+          <w:rFonts w:ascii="Times New Roman" w:eastAsia="Times New Roman" w:hAnsi="Times New Roman" w:cs="Times New Roman"/>
+          <w:b/>
+          <w:bCs/>
+          <w:color w:val="000000" w:themeColor="text1"/>
+          <w:sz w:val="27"/>
+          <w:szCs w:val="27"/>
+        </w:rPr>
+      </w:pPr>
+      <w:r>
+        <w:rPr>
+          <w:rFonts w:ascii="Times New Roman" w:eastAsia="Times New Roman" w:hAnsi="Times New Roman" w:cs="Times New Roman"/>
+          <w:b/>
+          <w:bCs/>
+          <w:color w:val="000000" w:themeColor="text1"/>
           <w:sz w:val="24"/>
           <w:szCs w:val="24"/>
         </w:rPr>
         <w:lastRenderedPageBreak/>
-        <w:t xml:space="preserve">look into the level of injuries suffered by victims of car accidents in Metro Manila. In addition, by identifying critical gaps and opportunities, this study intends to raise awareness in the region and push the government to </w:t>
+        <w:t xml:space="preserve">Driving too fast. </w:t>
+      </w:r>
+      <w:r>
+        <w:rPr>
+          <w:rFonts w:ascii="Times New Roman" w:eastAsia="Times New Roman" w:hAnsi="Times New Roman" w:cs="Times New Roman"/>
+          <w:color w:val="000000" w:themeColor="text1"/>
+          <w:sz w:val="24"/>
+          <w:szCs w:val="24"/>
+        </w:rPr>
+        <w:t>In the Philippines, exceeding the speed limit is another common complication of road-related deaths and injuries. Not only is it because there are no authorized officers to capture speeders, but some drivers are also unaware of the Philippines' statutory speed limit law.</w:t>
+      </w:r>
+    </w:p>
+    <w:p>
+      <w:pPr>
+        <w:spacing w:before="240" w:after="240" w:line="480" w:lineRule="auto"/>
+        <w:jc w:val="both"/>
+        <w:rPr>
+          <w:rFonts w:ascii="Times New Roman" w:eastAsia="Times New Roman" w:hAnsi="Times New Roman" w:cs="Times New Roman"/>
+          <w:color w:val="000000" w:themeColor="text1"/>
+          <w:sz w:val="24"/>
+          <w:szCs w:val="24"/>
+        </w:rPr>
+      </w:pPr>
+      <w:r>
+        <w:rPr>
+          <w:rFonts w:ascii="Times New Roman" w:eastAsia="Times New Roman" w:hAnsi="Times New Roman" w:cs="Times New Roman"/>
+          <w:b/>
+          <w:bCs/>
+          <w:color w:val="000000" w:themeColor="text1"/>
+          <w:sz w:val="24"/>
+          <w:szCs w:val="24"/>
+        </w:rPr>
+        <w:t>Alcohol-impaired driving</w:t>
+      </w:r>
+      <w:r>
+        <w:rPr>
+          <w:rFonts w:ascii="Times New Roman" w:eastAsia="Times New Roman" w:hAnsi="Times New Roman" w:cs="Times New Roman"/>
+          <w:color w:val="000000" w:themeColor="text1"/>
+          <w:sz w:val="24"/>
+          <w:szCs w:val="24"/>
+        </w:rPr>
+        <w:t>.</w:t>
+      </w:r>
+      <w:r>
+        <w:rPr>
+          <w:rFonts w:ascii="Times New Roman" w:eastAsia="Times New Roman" w:hAnsi="Times New Roman" w:cs="Times New Roman"/>
+          <w:b/>
+          <w:bCs/>
+          <w:color w:val="000000" w:themeColor="text1"/>
+          <w:sz w:val="24"/>
+          <w:szCs w:val="24"/>
+        </w:rPr>
+        <w:t xml:space="preserve"> </w:t>
+      </w:r>
+      <w:r>
+        <w:rPr>
+          <w:rFonts w:ascii="Times New Roman" w:eastAsia="Times New Roman" w:hAnsi="Times New Roman" w:cs="Times New Roman"/>
+          <w:color w:val="000000" w:themeColor="text1"/>
+          <w:sz w:val="24"/>
+          <w:szCs w:val="24"/>
+        </w:rPr>
+        <w:t>The most prevalent and leading cause of vehicular accidents in Metro Manila are driving while under the influence of narcotics or alcohol. Our nervous system, which regulates our reflexes, cognition, and motor skills, is affected by alcohol usage. </w:t>
+      </w:r>
+    </w:p>
+    <w:p>
+      <w:pPr>
+        <w:spacing w:before="280" w:after="80" w:line="480" w:lineRule="auto"/>
+        <w:jc w:val="both"/>
+        <w:outlineLvl w:val="2"/>
+        <w:rPr>
+          <w:rFonts w:ascii="Times New Roman" w:eastAsia="Times New Roman" w:hAnsi="Times New Roman" w:cs="Times New Roman"/>
+          <w:b/>
+          <w:bCs/>
+          <w:color w:val="000000" w:themeColor="text1"/>
+          <w:sz w:val="27"/>
+          <w:szCs w:val="27"/>
+        </w:rPr>
+      </w:pPr>
+      <w:r>
+        <w:rPr>
+          <w:rFonts w:ascii="Times New Roman" w:eastAsia="Times New Roman" w:hAnsi="Times New Roman" w:cs="Times New Roman"/>
+          <w:b/>
+          <w:bCs/>
+          <w:color w:val="000000" w:themeColor="text1"/>
+          <w:sz w:val="24"/>
+          <w:szCs w:val="24"/>
+        </w:rPr>
+        <w:t xml:space="preserve">Mechanical defects. </w:t>
+      </w:r>
+      <w:r>
+        <w:rPr>
+          <w:rFonts w:ascii="Times New Roman" w:eastAsia="Times New Roman" w:hAnsi="Times New Roman" w:cs="Times New Roman"/>
+          <w:color w:val="000000" w:themeColor="text1"/>
+          <w:sz w:val="24"/>
+          <w:szCs w:val="24"/>
+        </w:rPr>
+        <w:t>It is not always your fault when disaster strikes. Your tires, brakes, and even your motor may wear out if your vehicle isn't properly maintained, resulting in a potentially dangerous situation on the road.</w:t>
+      </w:r>
+    </w:p>
+    <w:p>
+      <w:pPr>
+        <w:spacing w:line="480" w:lineRule="auto"/>
+        <w:jc w:val="both"/>
+        <w:rPr>
+          <w:rFonts w:ascii="Times New Roman" w:eastAsia="Times New Roman" w:hAnsi="Times New Roman" w:cs="Times New Roman"/>
+          <w:color w:val="000000"/>
+          <w:sz w:val="24"/>
+          <w:szCs w:val="24"/>
+        </w:rPr>
+      </w:pPr>
+    </w:p>
+    <w:p>
+      <w:pPr>
+        <w:spacing w:line="480" w:lineRule="auto"/>
+        <w:jc w:val="both"/>
+        <w:rPr>
+          <w:rFonts w:ascii="Times New Roman" w:eastAsia="Times New Roman" w:hAnsi="Times New Roman" w:cs="Times New Roman"/>
+          <w:sz w:val="24"/>
+          <w:szCs w:val="24"/>
+        </w:rPr>
+      </w:pPr>
+      <w:r>
+        <w:rPr>
+          <w:rFonts w:ascii="Times New Roman" w:eastAsia="Times New Roman" w:hAnsi="Times New Roman" w:cs="Times New Roman"/>
+          <w:b/>
+          <w:bCs/>
+          <w:color w:val="000000"/>
+          <w:sz w:val="24"/>
+          <w:szCs w:val="24"/>
+        </w:rPr>
+        <w:t>Significance of the Proposed Project</w:t>
+      </w:r>
+    </w:p>
+    <w:p>
+      <w:pPr>
+        <w:spacing w:line="480" w:lineRule="auto"/>
+        <w:jc w:val="both"/>
+        <w:rPr>
+          <w:rFonts w:ascii="Times New Roman" w:eastAsia="Times New Roman" w:hAnsi="Times New Roman" w:cs="Times New Roman"/>
+          <w:color w:val="000000" w:themeColor="text1"/>
+          <w:sz w:val="24"/>
+          <w:szCs w:val="24"/>
+        </w:rPr>
+      </w:pPr>
+      <w:r>
+        <w:rPr>
+          <w:rFonts w:ascii="Times New Roman" w:eastAsia="Times New Roman" w:hAnsi="Times New Roman" w:cs="Times New Roman"/>
+          <w:color w:val="000000" w:themeColor="text1"/>
+          <w:sz w:val="24"/>
+          <w:szCs w:val="24"/>
+          <w:shd w:val="clear" w:color="auto" w:fill="FFFFFF"/>
+        </w:rPr>
+        <w:t>This research will specifically benefit the following:</w:t>
+      </w:r>
+    </w:p>
+    <w:p>
+      <w:pPr>
+        <w:spacing w:line="480" w:lineRule="auto"/>
+        <w:jc w:val="both"/>
+        <w:rPr>
+          <w:rFonts w:ascii="Times New Roman" w:eastAsia="Times New Roman" w:hAnsi="Times New Roman" w:cs="Times New Roman"/>
+          <w:sz w:val="24"/>
+          <w:szCs w:val="24"/>
+        </w:rPr>
+      </w:pPr>
+      <w:r>
+        <w:rPr>
+          <w:rFonts w:ascii="Times New Roman" w:eastAsia="Times New Roman" w:hAnsi="Times New Roman" w:cs="Times New Roman"/>
+          <w:b/>
+          <w:bCs/>
+          <w:color w:val="000000"/>
+          <w:sz w:val="24"/>
+          <w:szCs w:val="24"/>
+        </w:rPr>
+        <w:t xml:space="preserve">Driver – </w:t>
+      </w:r>
+      <w:r>
+        <w:rPr>
+          <w:rFonts w:ascii="Times New Roman" w:eastAsia="Times New Roman" w:hAnsi="Times New Roman" w:cs="Times New Roman"/>
+          <w:color w:val="000000"/>
+          <w:sz w:val="24"/>
+          <w:szCs w:val="24"/>
+        </w:rPr>
+        <w:t>This will assist drivers in avoiding a car accident, as well as saving them the stress and expense of a traffic ticket for a traffic infraction.</w:t>
+      </w:r>
+    </w:p>
+    <w:p>
+      <w:pPr>
+        <w:spacing w:line="480" w:lineRule="auto"/>
+        <w:jc w:val="both"/>
+        <w:rPr>
+          <w:rFonts w:ascii="Times New Roman" w:eastAsia="Times New Roman" w:hAnsi="Times New Roman" w:cs="Times New Roman"/>
+          <w:sz w:val="24"/>
+          <w:szCs w:val="24"/>
+        </w:rPr>
+      </w:pPr>
+      <w:r>
+        <w:rPr>
+          <w:rFonts w:ascii="Times New Roman" w:eastAsia="Times New Roman" w:hAnsi="Times New Roman" w:cs="Times New Roman"/>
+          <w:b/>
+          <w:bCs/>
+          <w:color w:val="000000"/>
+          <w:sz w:val="24"/>
+          <w:szCs w:val="24"/>
+        </w:rPr>
+        <w:t xml:space="preserve">Government — </w:t>
       </w:r>
       <w:proofErr w:type="gramStart"/>
       <w:r>
@@ -515,7 +902,7 @@
           <w:sz w:val="24"/>
           <w:szCs w:val="24"/>
         </w:rPr>
-        <w:t>take action</w:t>
+        <w:t>By</w:t>
       </w:r>
       <w:proofErr w:type="gramEnd"/>
       <w:r>
@@ -525,195 +912,7 @@
           <w:sz w:val="24"/>
           <w:szCs w:val="24"/>
         </w:rPr>
-        <w:t xml:space="preserve"> to improve road safety.</w:t>
-      </w:r>
-    </w:p>
-    <w:p>
-      <w:pPr>
-        <w:spacing w:line="480" w:lineRule="auto"/>
-        <w:jc w:val="both"/>
-        <w:rPr>
-          <w:rFonts w:ascii="Times New Roman" w:eastAsia="Times New Roman" w:hAnsi="Times New Roman" w:cs="Times New Roman"/>
-          <w:sz w:val="24"/>
-          <w:szCs w:val="24"/>
-        </w:rPr>
-      </w:pPr>
-      <w:r>
-        <w:rPr>
-          <w:rFonts w:ascii="Times New Roman" w:eastAsia="Times New Roman" w:hAnsi="Times New Roman" w:cs="Times New Roman"/>
-          <w:b/>
-          <w:bCs/>
-          <w:color w:val="000000"/>
-          <w:sz w:val="24"/>
-          <w:szCs w:val="24"/>
-        </w:rPr>
-        <w:t>Problem Statement</w:t>
-      </w:r>
-    </w:p>
-    <w:p>
-      <w:pPr>
-        <w:spacing w:line="480" w:lineRule="auto"/>
-        <w:ind w:firstLine="720"/>
-        <w:jc w:val="both"/>
-        <w:rPr>
-          <w:rFonts w:ascii="Times New Roman" w:eastAsia="Times New Roman" w:hAnsi="Times New Roman" w:cs="Times New Roman"/>
-          <w:color w:val="000000"/>
-          <w:sz w:val="24"/>
-          <w:szCs w:val="24"/>
-        </w:rPr>
-      </w:pPr>
-      <w:r>
-        <w:rPr>
-          <w:rFonts w:ascii="Times New Roman" w:eastAsia="Times New Roman" w:hAnsi="Times New Roman" w:cs="Times New Roman"/>
-          <w:color w:val="000000"/>
-          <w:sz w:val="24"/>
-          <w:szCs w:val="24"/>
-        </w:rPr>
-        <w:t xml:space="preserve">Road traffic accidents are a big problem nowadays. Drivers paying less attention to various site routing signage on the road, as well as a lack of awareness of road traffic accidents, which causes harm to life and other vehicle properties. The state of Metro Manila's roadways has deteriorated significantly in recent years due to a variety of factors. Increased vehicle numbers, as well as a lack of sufficient road safety, are all contributing factors. In addition, interventions and a lack of enforcement legislation are only a few instances. </w:t>
-      </w:r>
-      <w:r>
-        <w:rPr>
-          <w:rFonts w:ascii="Times New Roman" w:eastAsia="Times New Roman" w:hAnsi="Times New Roman" w:cs="Times New Roman"/>
-          <w:color w:val="000000"/>
-          <w:sz w:val="24"/>
-          <w:szCs w:val="24"/>
-        </w:rPr>
-        <w:t>Over speeding</w:t>
-      </w:r>
-      <w:r>
-        <w:rPr>
-          <w:rFonts w:ascii="Times New Roman" w:eastAsia="Times New Roman" w:hAnsi="Times New Roman" w:cs="Times New Roman"/>
-          <w:color w:val="000000"/>
-          <w:sz w:val="24"/>
-          <w:szCs w:val="24"/>
-        </w:rPr>
-        <w:t xml:space="preserve"> kills or injures a high number of persons on the road when drivers disregard the speed limit and drive too fast. Some drivers use their cellphones while driving, diverting their focus away from the road. </w:t>
-      </w:r>
-    </w:p>
-    <w:p>
-      <w:pPr>
-        <w:spacing w:line="480" w:lineRule="auto"/>
-        <w:jc w:val="both"/>
-        <w:rPr>
-          <w:rFonts w:ascii="Times New Roman" w:eastAsia="Times New Roman" w:hAnsi="Times New Roman" w:cs="Times New Roman"/>
-          <w:sz w:val="24"/>
-          <w:szCs w:val="24"/>
-        </w:rPr>
-      </w:pPr>
-      <w:r>
-        <w:rPr>
-          <w:rFonts w:ascii="Times New Roman" w:eastAsia="Times New Roman" w:hAnsi="Times New Roman" w:cs="Times New Roman"/>
-          <w:b/>
-          <w:bCs/>
-          <w:color w:val="000000"/>
-          <w:sz w:val="24"/>
-          <w:szCs w:val="24"/>
-        </w:rPr>
-        <w:t>Significance of the Proposed Project</w:t>
-      </w:r>
-    </w:p>
-    <w:p>
-      <w:pPr>
-        <w:spacing w:line="480" w:lineRule="auto"/>
-        <w:jc w:val="both"/>
-        <w:rPr>
-          <w:rFonts w:ascii="Times New Roman" w:eastAsia="Times New Roman" w:hAnsi="Times New Roman" w:cs="Times New Roman"/>
-          <w:color w:val="000000" w:themeColor="text1"/>
-          <w:sz w:val="24"/>
-          <w:szCs w:val="24"/>
-        </w:rPr>
-      </w:pPr>
-      <w:r>
-        <w:rPr>
-          <w:rFonts w:ascii="Times New Roman" w:eastAsia="Times New Roman" w:hAnsi="Times New Roman" w:cs="Times New Roman"/>
-          <w:color w:val="000000" w:themeColor="text1"/>
-          <w:sz w:val="24"/>
-          <w:szCs w:val="24"/>
-          <w:shd w:val="clear" w:color="auto" w:fill="FFFFFF"/>
-        </w:rPr>
-        <w:t>This research will specifically benefit the following:</w:t>
-      </w:r>
-    </w:p>
-    <w:p>
-      <w:pPr>
-        <w:spacing w:line="480" w:lineRule="auto"/>
-        <w:jc w:val="both"/>
-        <w:rPr>
-          <w:rFonts w:ascii="Times New Roman" w:eastAsia="Times New Roman" w:hAnsi="Times New Roman" w:cs="Times New Roman"/>
-          <w:sz w:val="24"/>
-          <w:szCs w:val="24"/>
-        </w:rPr>
-      </w:pPr>
-      <w:r>
-        <w:rPr>
-          <w:rFonts w:ascii="Times New Roman" w:eastAsia="Times New Roman" w:hAnsi="Times New Roman" w:cs="Times New Roman"/>
-          <w:b/>
-          <w:bCs/>
-          <w:color w:val="000000"/>
-          <w:sz w:val="24"/>
-          <w:szCs w:val="24"/>
-        </w:rPr>
-        <w:t xml:space="preserve">Driver – </w:t>
-      </w:r>
-      <w:r>
-        <w:rPr>
-          <w:rFonts w:ascii="Times New Roman" w:eastAsia="Times New Roman" w:hAnsi="Times New Roman" w:cs="Times New Roman"/>
-          <w:color w:val="000000"/>
-          <w:sz w:val="24"/>
-          <w:szCs w:val="24"/>
-        </w:rPr>
-        <w:t>This will assist drivers in avoiding a car accident, as well as saving them the stress and expense of a traffic ticket for a traffic infraction.</w:t>
-      </w:r>
-    </w:p>
-    <w:p>
-      <w:pPr>
-        <w:spacing w:line="480" w:lineRule="auto"/>
-        <w:jc w:val="both"/>
-        <w:rPr>
-          <w:rFonts w:ascii="Times New Roman" w:eastAsia="Times New Roman" w:hAnsi="Times New Roman" w:cs="Times New Roman"/>
-          <w:sz w:val="24"/>
-          <w:szCs w:val="24"/>
-        </w:rPr>
-      </w:pPr>
-      <w:r>
-        <w:rPr>
-          <w:rFonts w:ascii="Times New Roman" w:eastAsia="Times New Roman" w:hAnsi="Times New Roman" w:cs="Times New Roman"/>
-          <w:b/>
-          <w:bCs/>
-          <w:color w:val="000000"/>
-          <w:sz w:val="24"/>
-          <w:szCs w:val="24"/>
-        </w:rPr>
-        <w:t xml:space="preserve">Government — </w:t>
-      </w:r>
-      <w:r>
-        <w:rPr>
-          <w:rFonts w:ascii="Times New Roman" w:eastAsia="Times New Roman" w:hAnsi="Times New Roman" w:cs="Times New Roman"/>
-          <w:color w:val="000000"/>
-          <w:sz w:val="24"/>
-          <w:szCs w:val="24"/>
-        </w:rPr>
-        <w:t xml:space="preserve">By identifying critical gaps and possibilities, this will assist the government in </w:t>
-      </w:r>
-      <w:proofErr w:type="gramStart"/>
-      <w:r>
-        <w:rPr>
-          <w:rFonts w:ascii="Times New Roman" w:eastAsia="Times New Roman" w:hAnsi="Times New Roman" w:cs="Times New Roman"/>
-          <w:color w:val="000000"/>
-          <w:sz w:val="24"/>
-          <w:szCs w:val="24"/>
-        </w:rPr>
-        <w:t>taking action</w:t>
-      </w:r>
-      <w:proofErr w:type="gramEnd"/>
-      <w:r>
-        <w:rPr>
-          <w:rFonts w:ascii="Times New Roman" w:eastAsia="Times New Roman" w:hAnsi="Times New Roman" w:cs="Times New Roman"/>
-          <w:color w:val="000000"/>
-          <w:sz w:val="24"/>
-          <w:szCs w:val="24"/>
-        </w:rPr>
-        <w:t xml:space="preserve"> to improve road safety.</w:t>
+        <w:t xml:space="preserve"> identifying critical gaps and possibilities, this will assist the government in taking action to improve road safety.</w:t>
       </w:r>
     </w:p>
     <w:p>
@@ -778,6 +977,7 @@
           <w:sz w:val="24"/>
           <w:szCs w:val="24"/>
         </w:rPr>
+        <w:lastRenderedPageBreak/>
         <w:t>Methods</w:t>
       </w:r>
     </w:p>
@@ -965,6 +1165,7 @@
           <w:sz w:val="24"/>
           <w:szCs w:val="24"/>
         </w:rPr>
+        <w:lastRenderedPageBreak/>
         <w:t>According to figures issued by the World Health Organization (WHO), road accidents claimed the lives of 1.35 million people in 2018. In the Philippines, statistics show that 12,000 Filipinos die on the road every year. The results for Metro Manila are even more alarming. The number of car accidents has been steadily increasing, increasing from 63,072 in 2007 to 116,906 in 2018. With the increasing number of road accidents in the Philippines and around the world, concerned government and non-government organizations in the country are working to reduce, if not eliminate, the number of instances.</w:t>
       </w:r>
     </w:p>
@@ -1082,8 +1283,6 @@
           <w:szCs w:val="24"/>
         </w:rPr>
       </w:pPr>
-      <w:bookmarkStart w:id="0" w:name="_GoBack"/>
-      <w:bookmarkEnd w:id="0"/>
       <w:r>
         <w:rPr>
           <w:rFonts w:ascii="Times New Roman" w:eastAsia="Times New Roman" w:hAnsi="Times New Roman" w:cs="Times New Roman"/>
@@ -1464,7 +1663,27 @@
           <w:sz w:val="24"/>
           <w:szCs w:val="24"/>
         </w:rPr>
-        <w:t xml:space="preserve">Johansson, Asa and </w:t>
+        <w:t xml:space="preserve">Johansson, </w:t>
+      </w:r>
+      <w:proofErr w:type="spellStart"/>
+      <w:r>
+        <w:rPr>
+          <w:rFonts w:ascii="Times New Roman" w:eastAsia="Times New Roman" w:hAnsi="Times New Roman" w:cs="Times New Roman"/>
+          <w:color w:val="000000"/>
+          <w:sz w:val="24"/>
+          <w:szCs w:val="24"/>
+        </w:rPr>
+        <w:t>Asa</w:t>
+      </w:r>
+      <w:proofErr w:type="spellEnd"/>
+      <w:r>
+        <w:rPr>
+          <w:rFonts w:ascii="Times New Roman" w:eastAsia="Times New Roman" w:hAnsi="Times New Roman" w:cs="Times New Roman"/>
+          <w:color w:val="000000"/>
+          <w:sz w:val="24"/>
+          <w:szCs w:val="24"/>
+        </w:rPr>
+        <w:t xml:space="preserve"> and </w:t>
       </w:r>
       <w:proofErr w:type="spellStart"/>
       <w:r>
@@ -1805,7 +2024,7 @@
 </file>
 
 <file path=word/styles.xml><?xml version="1.0" encoding="utf-8"?>
-<w:styles xmlns:mc="http://schemas.openxmlformats.org/markup-compatibility/2006" xmlns:r="http://schemas.openxmlformats.org/officeDocument/2006/relationships" xmlns:w="http://schemas.openxmlformats.org/wordprocessingml/2006/main" xmlns:w14="http://schemas.microsoft.com/office/word/2010/wordml" xmlns:w15="http://schemas.microsoft.com/office/word/2012/wordml" xmlns:w16cid="http://schemas.microsoft.com/office/word/2016/wordml/cid" xmlns:w16se="http://schemas.microsoft.com/office/word/2015/wordml/symex" mc:Ignorable="w14 w15 w16se w16cid">
+<w:styles xmlns:mc="http://schemas.openxmlformats.org/markup-compatibility/2006" xmlns:r="http://schemas.openxmlformats.org/officeDocument/2006/relationships" xmlns:w="http://schemas.openxmlformats.org/wordprocessingml/2006/main" xmlns:w14="http://schemas.microsoft.com/office/word/2010/wordml" xmlns:w15="http://schemas.microsoft.com/office/word/2012/wordml" mc:Ignorable="w14 w15">
   <w:docDefaults>
     <w:rPrDefault>
       <w:rPr>
@@ -1821,7 +2040,7 @@
       </w:pPr>
     </w:pPrDefault>
   </w:docDefaults>
-  <w:latentStyles w:defLockedState="0" w:defUIPriority="99" w:defSemiHidden="0" w:defUnhideWhenUsed="0" w:defQFormat="0" w:count="375">
+  <w:latentStyles w:defLockedState="0" w:defUIPriority="99" w:defSemiHidden="0" w:defUnhideWhenUsed="0" w:defQFormat="0" w:count="371">
     <w:lsdException w:name="Normal" w:uiPriority="0" w:qFormat="1"/>
     <w:lsdException w:name="heading 1" w:uiPriority="9" w:qFormat="1"/>
     <w:lsdException w:name="heading 2" w:semiHidden="1" w:uiPriority="9" w:unhideWhenUsed="1" w:qFormat="1"/>
@@ -1976,7 +2195,7 @@
     <w:lsdException w:name="Table Web 2" w:semiHidden="1" w:unhideWhenUsed="1"/>
     <w:lsdException w:name="Table Web 3" w:semiHidden="1" w:unhideWhenUsed="1"/>
     <w:lsdException w:name="Balloon Text" w:semiHidden="1" w:unhideWhenUsed="1"/>
-    <w:lsdException w:name="Table Grid" w:semiHidden="1" w:uiPriority="39" w:unhideWhenUsed="1"/>
+    <w:lsdException w:name="Table Grid" w:uiPriority="39"/>
     <w:lsdException w:name="Table Theme" w:semiHidden="1" w:unhideWhenUsed="1"/>
     <w:lsdException w:name="Placeholder Text" w:semiHidden="1"/>
     <w:lsdException w:name="No Spacing" w:uiPriority="1" w:qFormat="1"/>
@@ -2193,15 +2412,30 @@
     <w:lsdException w:name="List Table 5 Dark Accent 6" w:uiPriority="50"/>
     <w:lsdException w:name="List Table 6 Colorful Accent 6" w:uiPriority="51"/>
     <w:lsdException w:name="List Table 7 Colorful Accent 6" w:uiPriority="52"/>
-    <w:lsdException w:name="Mention" w:semiHidden="1" w:unhideWhenUsed="1"/>
-    <w:lsdException w:name="Smart Hyperlink" w:semiHidden="1" w:unhideWhenUsed="1"/>
-    <w:lsdException w:name="Hashtag" w:semiHidden="1" w:unhideWhenUsed="1"/>
-    <w:lsdException w:name="Unresolved Mention" w:semiHidden="1" w:unhideWhenUsed="1"/>
   </w:latentStyles>
   <w:style w:type="paragraph" w:default="1" w:styleId="Normal">
     <w:name w:val="Normal"/>
     <w:qFormat/>
     <w:rsid w:val="00F00270"/>
+  </w:style>
+  <w:style w:type="paragraph" w:styleId="Heading3">
+    <w:name w:val="heading 3"/>
+    <w:basedOn w:val="Normal"/>
+    <w:link w:val="Heading3Char"/>
+    <w:uiPriority w:val="9"/>
+    <w:qFormat/>
+    <w:rsid w:val="008C5C01"/>
+    <w:pPr>
+      <w:spacing w:before="100" w:beforeAutospacing="1" w:after="100" w:afterAutospacing="1" w:line="240" w:lineRule="auto"/>
+      <w:outlineLvl w:val="2"/>
+    </w:pPr>
+    <w:rPr>
+      <w:rFonts w:ascii="Times New Roman" w:eastAsia="Times New Roman" w:hAnsi="Times New Roman" w:cs="Times New Roman"/>
+      <w:b/>
+      <w:bCs/>
+      <w:sz w:val="27"/>
+      <w:szCs w:val="27"/>
+    </w:rPr>
   </w:style>
   <w:style w:type="character" w:default="1" w:styleId="DefaultParagraphFont">
     <w:name w:val="Default Paragraph Font"/>
@@ -2284,6 +2518,20 @@
     <w:rPr>
       <w:color w:val="954F72" w:themeColor="followedHyperlink"/>
       <w:u w:val="single"/>
+    </w:rPr>
+  </w:style>
+  <w:style w:type="character" w:customStyle="1" w:styleId="Heading3Char">
+    <w:name w:val="Heading 3 Char"/>
+    <w:basedOn w:val="DefaultParagraphFont"/>
+    <w:link w:val="Heading3"/>
+    <w:uiPriority w:val="9"/>
+    <w:rsid w:val="008C5C01"/>
+    <w:rPr>
+      <w:rFonts w:ascii="Times New Roman" w:eastAsia="Times New Roman" w:hAnsi="Times New Roman" w:cs="Times New Roman"/>
+      <w:b/>
+      <w:bCs/>
+      <w:sz w:val="27"/>
+      <w:szCs w:val="27"/>
     </w:rPr>
   </w:style>
 </w:styles>

</xml_diff>